<commit_message>
[docs] minor fixes in "Registro de requisitos"
</commit_message>
<xml_diff>
--- a/docs/REGISTRO DE REQUISITOS.docx
+++ b/docs/REGISTRO DE REQUISITOS.docx
@@ -568,14 +568,15 @@
                 <w:color w:val="1b6fb5"/>
                 <w:rtl w:val="0"/>
               </w:rPr>
-              <w:t xml:space="preserve">Registro de Clientes y Login: </w:t>
-            </w:r>
-            <w:r>
-              <w:rPr>
-                <w:color w:val="1b6fb5"/>
-                <w:rtl w:val="0"/>
-              </w:rPr>
-              <w:t xml:space="preserve">El usuario debe poder registrarse y acceder utilizando un correo y una clave de acceso.</w:t>
+              <w:t xml:space="preserve">Registro de Clientes</w:t>
+            </w:r>
+            <w:r>
+              <w:rPr>
+                <w:color w:val="1b6fb5"/>
+                <w:rtl w:val="0"/>
+              </w:rPr>
+              <w:t xml:space="preserve">: El usuario debe poder registrarse, creando una nueva cuenta.</w:t>
+              <w:tab/>
             </w:r>
           </w:p>
         </w:tc>
@@ -614,22 +615,15 @@
               <w:ind w:left="0" w:firstLine="0"/>
               <w:jc w:val="center"/>
               <w:rPr>
-                <w:b w:val="1"/>
-                <w:sz w:val="20"/>
-                <w:szCs w:val="20"/>
-              </w:rPr>
-            </w:pPr>
-            <w:r>
-              <w:rPr>
-                <w:color w:val="1b6fb5"/>
-                <w:rtl w:val="0"/>
-              </w:rPr>
-              <w:t xml:space="preserve">El usuario puede crear una cuenta y acceder al sistema utilizando su correo y contraseña.</w:t>
-            </w:r>
-            <w:r>
-              <w:rPr>
-                <w:rtl w:val="0"/>
-              </w:rPr>
+                <w:color w:val="1b6fb5"/>
+              </w:rPr>
+            </w:pPr>
+            <w:r>
+              <w:rPr>
+                <w:color w:val="1b6fb5"/>
+                <w:rtl w:val="0"/>
+              </w:rPr>
+              <w:t xml:space="preserve">El usuario puede crear una cuenta. </w:t>
             </w:r>
           </w:p>
         </w:tc>
@@ -682,9 +676,7 @@
               <w:spacing w:before="120" w:lineRule="auto"/>
               <w:jc w:val="center"/>
               <w:rPr>
-                <w:b w:val="1"/>
-                <w:sz w:val="20"/>
-                <w:szCs w:val="20"/>
+                <w:color w:val="1b6fb5"/>
               </w:rPr>
             </w:pPr>
             <w:r>
@@ -694,24 +686,17 @@
               </w:rPr>
               <w:t xml:space="preserve">RF-02</w:t>
             </w:r>
-            <w:r>
-              <w:rPr>
-                <w:rtl w:val="0"/>
-              </w:rPr>
-            </w:r>
-          </w:p>
-        </w:tc>
-        <w:tc>
-          <w:tcPr/>
-          <w:p>
-            <w:pPr>
-              <w:spacing w:after="180" w:before="180" w:lineRule="auto"/>
-              <w:ind w:left="0" w:firstLine="0"/>
-              <w:jc w:val="center"/>
-              <w:rPr>
-                <w:b w:val="1"/>
-                <w:sz w:val="20"/>
-                <w:szCs w:val="20"/>
+          </w:p>
+        </w:tc>
+        <w:tc>
+          <w:tcPr/>
+          <w:p>
+            <w:pPr>
+              <w:spacing w:after="180" w:before="180" w:lineRule="auto"/>
+              <w:ind w:left="0" w:firstLine="0"/>
+              <w:jc w:val="center"/>
+              <w:rPr>
+                <w:color w:val="1b6fb5"/>
               </w:rPr>
             </w:pPr>
             <w:r>
@@ -721,125 +706,104 @@
               </w:rPr>
               <w:t xml:space="preserve">Funcional</w:t>
             </w:r>
-            <w:r>
-              <w:rPr>
-                <w:rtl w:val="0"/>
-              </w:rPr>
-            </w:r>
-          </w:p>
-        </w:tc>
-        <w:tc>
-          <w:tcPr/>
-          <w:p>
-            <w:pPr>
-              <w:spacing w:before="120" w:lineRule="auto"/>
-              <w:jc w:val="center"/>
-              <w:rPr>
-                <w:b w:val="1"/>
-                <w:sz w:val="20"/>
-                <w:szCs w:val="20"/>
-              </w:rPr>
-            </w:pPr>
-            <w:r>
-              <w:rPr>
-                <w:b w:val="1"/>
-                <w:color w:val="1b6fb5"/>
-                <w:rtl w:val="0"/>
-              </w:rPr>
-              <w:t xml:space="preserve">Modificación de los Datos de Entrega y Forma de Pago: </w:t>
-            </w:r>
-            <w:r>
-              <w:rPr>
-                <w:color w:val="1b6fb5"/>
-                <w:rtl w:val="0"/>
-              </w:rPr>
-              <w:t xml:space="preserve">Durante el proceso de compra se solicitarán los datos de pago.</w:t>
-            </w:r>
-            <w:r>
-              <w:rPr>
-                <w:rtl w:val="0"/>
-              </w:rPr>
-            </w:r>
-          </w:p>
-        </w:tc>
-        <w:tc>
-          <w:tcPr/>
-          <w:p>
-            <w:pPr>
-              <w:spacing w:after="180" w:before="180" w:lineRule="auto"/>
-              <w:ind w:left="0" w:firstLine="0"/>
-              <w:jc w:val="center"/>
-              <w:rPr>
-                <w:b w:val="1"/>
-                <w:sz w:val="20"/>
-                <w:szCs w:val="20"/>
-              </w:rPr>
-            </w:pPr>
-            <w:r>
-              <w:rPr>
-                <w:color w:val="1b6fb5"/>
-                <w:rtl w:val="0"/>
-              </w:rPr>
-              <w:t xml:space="preserve">Should-have</w:t>
-            </w:r>
-            <w:r>
-              <w:rPr>
-                <w:rtl w:val="0"/>
-              </w:rPr>
-            </w:r>
-          </w:p>
-        </w:tc>
-        <w:tc>
-          <w:tcPr/>
-          <w:p>
-            <w:pPr>
-              <w:spacing w:after="180" w:before="180" w:lineRule="auto"/>
-              <w:ind w:left="0" w:firstLine="0"/>
-              <w:jc w:val="center"/>
-              <w:rPr>
-                <w:b w:val="1"/>
-                <w:sz w:val="20"/>
-                <w:szCs w:val="20"/>
-              </w:rPr>
-            </w:pPr>
-            <w:r>
-              <w:rPr>
-                <w:color w:val="1b6fb5"/>
-                <w:rtl w:val="0"/>
-              </w:rPr>
-              <w:t xml:space="preserve">El usuario registrado puede actualizar sus métodos de pago desde su cuenta.</w:t>
-            </w:r>
-            <w:r>
-              <w:rPr>
-                <w:rtl w:val="0"/>
-              </w:rPr>
-            </w:r>
-          </w:p>
-        </w:tc>
-        <w:tc>
-          <w:tcPr/>
-          <w:p>
-            <w:pPr>
-              <w:spacing w:after="180" w:before="180" w:lineRule="auto"/>
-              <w:ind w:left="0" w:firstLine="0"/>
-              <w:jc w:val="center"/>
-              <w:rPr>
-                <w:b w:val="1"/>
-                <w:sz w:val="20"/>
-                <w:szCs w:val="20"/>
-              </w:rPr>
-            </w:pPr>
-            <w:r>
-              <w:rPr>
-                <w:color w:val="1b6fb5"/>
-                <w:rtl w:val="0"/>
-              </w:rPr>
-              <w:t xml:space="preserve">Usuarios finales</w:t>
-            </w:r>
-            <w:r>
-              <w:rPr>
-                <w:rtl w:val="0"/>
-              </w:rPr>
+          </w:p>
+        </w:tc>
+        <w:tc>
+          <w:tcPr/>
+          <w:p>
+            <w:pPr>
+              <w:spacing w:before="120" w:lineRule="auto"/>
+              <w:jc w:val="center"/>
+              <w:rPr>
+                <w:color w:val="1b6fb5"/>
+              </w:rPr>
+            </w:pPr>
+            <w:r>
+              <w:rPr>
+                <w:b w:val="1"/>
+                <w:color w:val="1b6fb5"/>
+                <w:rtl w:val="0"/>
+              </w:rPr>
+              <w:t xml:space="preserve"> Login: </w:t>
+            </w:r>
+            <w:r>
+              <w:rPr>
+                <w:color w:val="1b6fb5"/>
+                <w:rtl w:val="0"/>
+              </w:rPr>
+              <w:t xml:space="preserve">El usuario debe poder acceder utilizando un correo y una clave de acceso.</w:t>
+            </w:r>
+          </w:p>
+          <w:p>
+            <w:pPr>
+              <w:spacing w:before="120" w:lineRule="auto"/>
+              <w:jc w:val="center"/>
+              <w:rPr>
+                <w:color w:val="1b6fb5"/>
+              </w:rPr>
+            </w:pPr>
+            <w:r>
+              <w:rPr>
+                <w:rtl w:val="0"/>
+              </w:rPr>
+            </w:r>
+          </w:p>
+        </w:tc>
+        <w:tc>
+          <w:tcPr/>
+          <w:p>
+            <w:pPr>
+              <w:spacing w:after="180" w:before="180" w:lineRule="auto"/>
+              <w:jc w:val="center"/>
+              <w:rPr>
+                <w:color w:val="1b6fb5"/>
+              </w:rPr>
+            </w:pPr>
+            <w:r>
+              <w:rPr>
+                <w:color w:val="1b6fb5"/>
+                <w:rtl w:val="0"/>
+              </w:rPr>
+              <w:t xml:space="preserve">Must-have</w:t>
+            </w:r>
+          </w:p>
+        </w:tc>
+        <w:tc>
+          <w:tcPr/>
+          <w:p>
+            <w:pPr>
+              <w:spacing w:after="180" w:before="180" w:lineRule="auto"/>
+              <w:ind w:left="0" w:firstLine="0"/>
+              <w:jc w:val="center"/>
+              <w:rPr>
+                <w:color w:val="1b6fb5"/>
+              </w:rPr>
+            </w:pPr>
+            <w:r>
+              <w:rPr>
+                <w:color w:val="1b6fb5"/>
+                <w:rtl w:val="0"/>
+              </w:rPr>
+              <w:t xml:space="preserve">El usuario puede acceder al sistema utilizando su correo y contraseña.</w:t>
+            </w:r>
+          </w:p>
+        </w:tc>
+        <w:tc>
+          <w:tcPr/>
+          <w:p>
+            <w:pPr>
+              <w:spacing w:after="180" w:before="180" w:lineRule="auto"/>
+              <w:jc w:val="center"/>
+              <w:rPr>
+                <w:color w:val="1b6fb5"/>
+              </w:rPr>
+            </w:pPr>
+            <w:r>
+              <w:rPr>
+                <w:color w:val="1b6fb5"/>
+                <w:rtl w:val="0"/>
+              </w:rPr>
+              <w:t xml:space="preserve">Usuarios finales y propietarios</w:t>
             </w:r>
           </w:p>
         </w:tc>
@@ -856,9 +820,7 @@
               <w:spacing w:before="120" w:lineRule="auto"/>
               <w:jc w:val="center"/>
               <w:rPr>
-                <w:b w:val="1"/>
-                <w:sz w:val="20"/>
-                <w:szCs w:val="20"/>
+                <w:color w:val="1b6fb5"/>
               </w:rPr>
             </w:pPr>
             <w:r>
@@ -868,24 +830,17 @@
               </w:rPr>
               <w:t xml:space="preserve">RF-03</w:t>
             </w:r>
-            <w:r>
-              <w:rPr>
-                <w:rtl w:val="0"/>
-              </w:rPr>
-            </w:r>
-          </w:p>
-        </w:tc>
-        <w:tc>
-          <w:tcPr/>
-          <w:p>
-            <w:pPr>
-              <w:spacing w:after="180" w:before="180" w:lineRule="auto"/>
-              <w:ind w:left="0" w:firstLine="0"/>
-              <w:jc w:val="center"/>
-              <w:rPr>
-                <w:b w:val="1"/>
-                <w:sz w:val="20"/>
-                <w:szCs w:val="20"/>
+          </w:p>
+        </w:tc>
+        <w:tc>
+          <w:tcPr/>
+          <w:p>
+            <w:pPr>
+              <w:spacing w:after="180" w:before="180" w:lineRule="auto"/>
+              <w:ind w:left="0" w:firstLine="0"/>
+              <w:jc w:val="center"/>
+              <w:rPr>
+                <w:color w:val="1b6fb5"/>
               </w:rPr>
             </w:pPr>
             <w:r>
@@ -895,58 +850,43 @@
               </w:rPr>
               <w:t xml:space="preserve">Funcional</w:t>
             </w:r>
-            <w:r>
-              <w:rPr>
-                <w:rtl w:val="0"/>
-              </w:rPr>
-            </w:r>
-          </w:p>
-        </w:tc>
-        <w:tc>
-          <w:tcPr/>
-          <w:p>
-            <w:pPr>
-              <w:spacing w:before="120" w:lineRule="auto"/>
-              <w:jc w:val="center"/>
-              <w:rPr>
-                <w:b w:val="1"/>
-                <w:sz w:val="20"/>
-                <w:szCs w:val="20"/>
-              </w:rPr>
-            </w:pPr>
-            <w:r>
-              <w:rPr>
-                <w:b w:val="1"/>
-                <w:color w:val="1b6fb5"/>
-                <w:rtl w:val="0"/>
-              </w:rPr>
-              <w:t xml:space="preserve">Catálogo de Pisos Turísticos: </w:t>
-            </w:r>
-            <w:r>
-              <w:rPr>
-                <w:color w:val="1b6fb5"/>
-                <w:rtl w:val="0"/>
-              </w:rPr>
-              <w:t xml:space="preserve">Los productos del catálogo estarán organizados por categorías.</w:t>
-            </w:r>
-            <w:r>
-              <w:rPr>
-                <w:rtl w:val="0"/>
-              </w:rPr>
-            </w:r>
-          </w:p>
-        </w:tc>
-        <w:tc>
-          <w:tcPr/>
-          <w:p>
-            <w:pPr>
-              <w:spacing w:after="180" w:before="180" w:lineRule="auto"/>
-              <w:ind w:left="0" w:firstLine="0"/>
-              <w:jc w:val="center"/>
-              <w:rPr>
-                <w:b w:val="1"/>
-                <w:sz w:val="20"/>
-                <w:szCs w:val="20"/>
+          </w:p>
+        </w:tc>
+        <w:tc>
+          <w:tcPr/>
+          <w:p>
+            <w:pPr>
+              <w:spacing w:before="120" w:lineRule="auto"/>
+              <w:jc w:val="center"/>
+              <w:rPr>
+                <w:color w:val="1b6fb5"/>
+              </w:rPr>
+            </w:pPr>
+            <w:r>
+              <w:rPr>
+                <w:b w:val="1"/>
+                <w:color w:val="1b6fb5"/>
+                <w:rtl w:val="0"/>
+              </w:rPr>
+              <w:t xml:space="preserve">Modificación perfil del usuario: </w:t>
+            </w:r>
+            <w:r>
+              <w:rPr>
+                <w:color w:val="1b6fb5"/>
+                <w:rtl w:val="0"/>
+              </w:rPr>
+              <w:t xml:space="preserve">El usuario debe de ser capaz de modificar los datos de su perfil en caso de querer cambiarlos.</w:t>
+            </w:r>
+          </w:p>
+        </w:tc>
+        <w:tc>
+          <w:tcPr/>
+          <w:p>
+            <w:pPr>
+              <w:spacing w:after="180" w:before="180" w:lineRule="auto"/>
+              <w:jc w:val="center"/>
+              <w:rPr>
+                <w:color w:val="1b6fb5"/>
               </w:rPr>
             </w:pPr>
             <w:r>
@@ -956,64 +896,44 @@
               </w:rPr>
               <w:t xml:space="preserve">Must-have</w:t>
             </w:r>
-            <w:r>
-              <w:rPr>
-                <w:rtl w:val="0"/>
-              </w:rPr>
-            </w:r>
-          </w:p>
-        </w:tc>
-        <w:tc>
-          <w:tcPr/>
-          <w:p>
-            <w:pPr>
-              <w:spacing w:after="180" w:before="180" w:lineRule="auto"/>
-              <w:ind w:left="0" w:firstLine="0"/>
-              <w:jc w:val="center"/>
-              <w:rPr>
-                <w:b w:val="1"/>
-                <w:sz w:val="20"/>
-                <w:szCs w:val="20"/>
-              </w:rPr>
-            </w:pPr>
-            <w:r>
-              <w:rPr>
-                <w:color w:val="1b6fb5"/>
-                <w:rtl w:val="0"/>
-              </w:rPr>
-              <w:t xml:space="preserve">El catálogo muestra los pisos disponibles con filtros por ubicación, precio, fechas, entre otros.</w:t>
-            </w:r>
-            <w:r>
-              <w:rPr>
-                <w:rtl w:val="0"/>
-              </w:rPr>
-            </w:r>
-          </w:p>
-        </w:tc>
-        <w:tc>
-          <w:tcPr/>
-          <w:p>
-            <w:pPr>
-              <w:spacing w:after="180" w:before="180" w:lineRule="auto"/>
-              <w:ind w:left="0" w:firstLine="0"/>
-              <w:jc w:val="center"/>
-              <w:rPr>
-                <w:b w:val="1"/>
-                <w:sz w:val="20"/>
-                <w:szCs w:val="20"/>
-              </w:rPr>
-            </w:pPr>
-            <w:r>
-              <w:rPr>
-                <w:color w:val="1b6fb5"/>
-                <w:rtl w:val="0"/>
-              </w:rPr>
-              <w:t xml:space="preserve">Usuarios finales (inquilinos)</w:t>
-            </w:r>
-            <w:r>
-              <w:rPr>
-                <w:rtl w:val="0"/>
-              </w:rPr>
+          </w:p>
+        </w:tc>
+        <w:tc>
+          <w:tcPr/>
+          <w:p>
+            <w:pPr>
+              <w:spacing w:after="180" w:before="180" w:lineRule="auto"/>
+              <w:ind w:left="0" w:firstLine="0"/>
+              <w:jc w:val="center"/>
+              <w:rPr>
+                <w:color w:val="1b6fb5"/>
+              </w:rPr>
+            </w:pPr>
+            <w:r>
+              <w:rPr>
+                <w:color w:val="1b6fb5"/>
+                <w:rtl w:val="0"/>
+              </w:rPr>
+              <w:t xml:space="preserve">El usuario puede modificar sus datos de perfil.</w:t>
+            </w:r>
+          </w:p>
+        </w:tc>
+        <w:tc>
+          <w:tcPr/>
+          <w:p>
+            <w:pPr>
+              <w:spacing w:after="180" w:before="180" w:lineRule="auto"/>
+              <w:jc w:val="center"/>
+              <w:rPr>
+                <w:color w:val="1b6fb5"/>
+              </w:rPr>
+            </w:pPr>
+            <w:r>
+              <w:rPr>
+                <w:color w:val="1b6fb5"/>
+                <w:rtl w:val="0"/>
+              </w:rPr>
+              <w:t xml:space="preserve">Usuarios finales y propietarios</w:t>
             </w:r>
           </w:p>
         </w:tc>
@@ -1030,9 +950,7 @@
               <w:spacing w:before="120" w:lineRule="auto"/>
               <w:jc w:val="center"/>
               <w:rPr>
-                <w:b w:val="1"/>
-                <w:sz w:val="20"/>
-                <w:szCs w:val="20"/>
+                <w:color w:val="1b6fb5"/>
               </w:rPr>
             </w:pPr>
             <w:r>
@@ -1042,24 +960,17 @@
               </w:rPr>
               <w:t xml:space="preserve">RF-04</w:t>
             </w:r>
-            <w:r>
-              <w:rPr>
-                <w:rtl w:val="0"/>
-              </w:rPr>
-            </w:r>
-          </w:p>
-        </w:tc>
-        <w:tc>
-          <w:tcPr/>
-          <w:p>
-            <w:pPr>
-              <w:spacing w:after="180" w:before="180" w:lineRule="auto"/>
-              <w:ind w:left="0" w:firstLine="0"/>
-              <w:jc w:val="center"/>
-              <w:rPr>
-                <w:b w:val="1"/>
-                <w:sz w:val="20"/>
-                <w:szCs w:val="20"/>
+          </w:p>
+        </w:tc>
+        <w:tc>
+          <w:tcPr/>
+          <w:p>
+            <w:pPr>
+              <w:spacing w:after="180" w:before="180" w:lineRule="auto"/>
+              <w:ind w:left="0" w:firstLine="0"/>
+              <w:jc w:val="center"/>
+              <w:rPr>
+                <w:color w:val="1b6fb5"/>
               </w:rPr>
             </w:pPr>
             <w:r>
@@ -1069,58 +980,43 @@
               </w:rPr>
               <w:t xml:space="preserve">Funcional</w:t>
             </w:r>
-            <w:r>
-              <w:rPr>
-                <w:rtl w:val="0"/>
-              </w:rPr>
-            </w:r>
-          </w:p>
-        </w:tc>
-        <w:tc>
-          <w:tcPr/>
-          <w:p>
-            <w:pPr>
-              <w:spacing w:before="120" w:lineRule="auto"/>
-              <w:jc w:val="center"/>
-              <w:rPr>
-                <w:b w:val="1"/>
-                <w:sz w:val="20"/>
-                <w:szCs w:val="20"/>
-              </w:rPr>
-            </w:pPr>
-            <w:r>
-              <w:rPr>
-                <w:b w:val="1"/>
-                <w:color w:val="1b6fb5"/>
-                <w:rtl w:val="0"/>
-              </w:rPr>
-              <w:t xml:space="preserve">Ficha de Piso Turístico (cliente): </w:t>
-            </w:r>
-            <w:r>
-              <w:rPr>
-                <w:color w:val="1b6fb5"/>
-                <w:rtl w:val="0"/>
-              </w:rPr>
-              <w:t xml:space="preserve">Cada piso o servicio vendido en la tienda dispondrá de una ficha detallada con información.</w:t>
-            </w:r>
-            <w:r>
-              <w:rPr>
-                <w:rtl w:val="0"/>
-              </w:rPr>
-            </w:r>
-          </w:p>
-        </w:tc>
-        <w:tc>
-          <w:tcPr/>
-          <w:p>
-            <w:pPr>
-              <w:spacing w:after="180" w:before="180" w:lineRule="auto"/>
-              <w:ind w:left="0" w:firstLine="0"/>
-              <w:jc w:val="center"/>
-              <w:rPr>
-                <w:b w:val="1"/>
-                <w:sz w:val="20"/>
-                <w:szCs w:val="20"/>
+          </w:p>
+        </w:tc>
+        <w:tc>
+          <w:tcPr/>
+          <w:p>
+            <w:pPr>
+              <w:spacing w:before="120" w:lineRule="auto"/>
+              <w:jc w:val="center"/>
+              <w:rPr>
+                <w:color w:val="1b6fb5"/>
+              </w:rPr>
+            </w:pPr>
+            <w:r>
+              <w:rPr>
+                <w:b w:val="1"/>
+                <w:color w:val="1b6fb5"/>
+                <w:rtl w:val="0"/>
+              </w:rPr>
+              <w:t xml:space="preserve">Eliminación de cuenta de usuario</w:t>
+            </w:r>
+            <w:r>
+              <w:rPr>
+                <w:color w:val="1b6fb5"/>
+                <w:rtl w:val="0"/>
+              </w:rPr>
+              <w:t xml:space="preserve">: El usuario debe poder eliminar su cuenta si lo desea, eliminando sus datos de la aplicación.</w:t>
+            </w:r>
+          </w:p>
+        </w:tc>
+        <w:tc>
+          <w:tcPr/>
+          <w:p>
+            <w:pPr>
+              <w:spacing w:after="180" w:before="180" w:lineRule="auto"/>
+              <w:jc w:val="center"/>
+              <w:rPr>
+                <w:color w:val="1b6fb5"/>
               </w:rPr>
             </w:pPr>
             <w:r>
@@ -1130,64 +1026,44 @@
               </w:rPr>
               <w:t xml:space="preserve">Must-have</w:t>
             </w:r>
-            <w:r>
-              <w:rPr>
-                <w:rtl w:val="0"/>
-              </w:rPr>
-            </w:r>
-          </w:p>
-        </w:tc>
-        <w:tc>
-          <w:tcPr/>
-          <w:p>
-            <w:pPr>
-              <w:spacing w:after="180" w:before="180" w:lineRule="auto"/>
-              <w:ind w:left="0" w:firstLine="0"/>
-              <w:jc w:val="center"/>
-              <w:rPr>
-                <w:b w:val="1"/>
-                <w:sz w:val="20"/>
-                <w:szCs w:val="20"/>
-              </w:rPr>
-            </w:pPr>
-            <w:r>
-              <w:rPr>
-                <w:color w:val="1b6fb5"/>
-                <w:rtl w:val="0"/>
-              </w:rPr>
-              <w:t xml:space="preserve">El usuario puede ver una ficha con detalles como precio, descripción, fotos y disponibilidad.</w:t>
-            </w:r>
-            <w:r>
-              <w:rPr>
-                <w:rtl w:val="0"/>
-              </w:rPr>
-            </w:r>
-          </w:p>
-        </w:tc>
-        <w:tc>
-          <w:tcPr/>
-          <w:p>
-            <w:pPr>
-              <w:spacing w:after="180" w:before="180" w:lineRule="auto"/>
-              <w:ind w:left="0" w:firstLine="0"/>
-              <w:jc w:val="center"/>
-              <w:rPr>
-                <w:b w:val="1"/>
-                <w:sz w:val="20"/>
-                <w:szCs w:val="20"/>
-              </w:rPr>
-            </w:pPr>
-            <w:r>
-              <w:rPr>
-                <w:color w:val="1b6fb5"/>
-                <w:rtl w:val="0"/>
-              </w:rPr>
-              <w:t xml:space="preserve">Usuarios finales </w:t>
-            </w:r>
-            <w:r>
-              <w:rPr>
-                <w:rtl w:val="0"/>
-              </w:rPr>
+          </w:p>
+        </w:tc>
+        <w:tc>
+          <w:tcPr/>
+          <w:p>
+            <w:pPr>
+              <w:spacing w:after="180" w:before="180" w:lineRule="auto"/>
+              <w:ind w:left="0" w:firstLine="0"/>
+              <w:jc w:val="center"/>
+              <w:rPr>
+                <w:color w:val="1b6fb5"/>
+              </w:rPr>
+            </w:pPr>
+            <w:r>
+              <w:rPr>
+                <w:color w:val="1b6fb5"/>
+                <w:rtl w:val="0"/>
+              </w:rPr>
+              <w:t xml:space="preserve">El usuario puede eliminar su cuenta.</w:t>
+            </w:r>
+          </w:p>
+        </w:tc>
+        <w:tc>
+          <w:tcPr/>
+          <w:p>
+            <w:pPr>
+              <w:spacing w:after="180" w:before="180" w:lineRule="auto"/>
+              <w:jc w:val="center"/>
+              <w:rPr>
+                <w:color w:val="1b6fb5"/>
+              </w:rPr>
+            </w:pPr>
+            <w:r>
+              <w:rPr>
+                <w:color w:val="1b6fb5"/>
+                <w:rtl w:val="0"/>
+              </w:rPr>
+              <w:t xml:space="preserve">Usuarios finales y propietarios</w:t>
             </w:r>
           </w:p>
         </w:tc>
@@ -1204,9 +1080,7 @@
               <w:spacing w:before="120" w:lineRule="auto"/>
               <w:jc w:val="center"/>
               <w:rPr>
-                <w:b w:val="1"/>
-                <w:sz w:val="20"/>
-                <w:szCs w:val="20"/>
+                <w:color w:val="1b6fb5"/>
               </w:rPr>
             </w:pPr>
             <w:r>
@@ -1216,24 +1090,17 @@
               </w:rPr>
               <w:t xml:space="preserve">RF-05</w:t>
             </w:r>
-            <w:r>
-              <w:rPr>
-                <w:rtl w:val="0"/>
-              </w:rPr>
-            </w:r>
-          </w:p>
-        </w:tc>
-        <w:tc>
-          <w:tcPr/>
-          <w:p>
-            <w:pPr>
-              <w:spacing w:after="180" w:before="180" w:lineRule="auto"/>
-              <w:ind w:left="0" w:firstLine="0"/>
-              <w:jc w:val="center"/>
-              <w:rPr>
-                <w:b w:val="1"/>
-                <w:sz w:val="20"/>
-                <w:szCs w:val="20"/>
+          </w:p>
+        </w:tc>
+        <w:tc>
+          <w:tcPr/>
+          <w:p>
+            <w:pPr>
+              <w:spacing w:after="180" w:before="180" w:lineRule="auto"/>
+              <w:ind w:left="0" w:firstLine="0"/>
+              <w:jc w:val="center"/>
+              <w:rPr>
+                <w:color w:val="1b6fb5"/>
               </w:rPr>
             </w:pPr>
             <w:r>
@@ -1243,79 +1110,37 @@
               </w:rPr>
               <w:t xml:space="preserve">Funcional</w:t>
             </w:r>
-            <w:r>
-              <w:rPr>
-                <w:rtl w:val="0"/>
-              </w:rPr>
-            </w:r>
-          </w:p>
-        </w:tc>
-        <w:tc>
-          <w:tcPr/>
-          <w:p>
-            <w:pPr>
-              <w:spacing w:before="120" w:lineRule="auto"/>
-              <w:jc w:val="center"/>
-              <w:rPr>
-                <w:color w:val="1b6fb5"/>
-              </w:rPr>
-            </w:pPr>
-            <w:r>
-              <w:rPr>
-                <w:b w:val="1"/>
-                <w:color w:val="1b6fb5"/>
-                <w:rtl w:val="0"/>
-              </w:rPr>
-              <w:t xml:space="preserve">Ficha de Piso Turístico (administrador): </w:t>
-            </w:r>
-            <w:r>
-              <w:rPr>
-                <w:color w:val="1b6fb5"/>
-                <w:rtl w:val="0"/>
-              </w:rPr>
-              <w:t xml:space="preserve">Los administradores deben poder gestionar las propiedades.</w:t>
-            </w:r>
-          </w:p>
-          <w:p>
-            <w:pPr>
-              <w:spacing w:before="120" w:lineRule="auto"/>
-              <w:jc w:val="center"/>
-              <w:rPr>
-                <w:color w:val="1b6fb5"/>
-              </w:rPr>
-            </w:pPr>
-            <w:r>
-              <w:rPr>
-                <w:rtl w:val="0"/>
-              </w:rPr>
-            </w:r>
-          </w:p>
-          <w:p>
-            <w:pPr>
-              <w:spacing w:before="120" w:lineRule="auto"/>
-              <w:jc w:val="center"/>
-              <w:rPr>
-                <w:color w:val="1b6fb5"/>
-              </w:rPr>
-            </w:pPr>
-            <w:r>
-              <w:rPr>
-                <w:rtl w:val="0"/>
-              </w:rPr>
-            </w:r>
-          </w:p>
-        </w:tc>
-        <w:tc>
-          <w:tcPr/>
-          <w:p>
-            <w:pPr>
-              <w:spacing w:after="180" w:before="180" w:lineRule="auto"/>
-              <w:ind w:left="0" w:firstLine="0"/>
-              <w:jc w:val="center"/>
-              <w:rPr>
-                <w:b w:val="1"/>
-                <w:sz w:val="20"/>
-                <w:szCs w:val="20"/>
+          </w:p>
+        </w:tc>
+        <w:tc>
+          <w:tcPr/>
+          <w:p>
+            <w:pPr>
+              <w:spacing w:before="120" w:lineRule="auto"/>
+              <w:jc w:val="center"/>
+              <w:rPr>
+                <w:b w:val="1"/>
+                <w:color w:val="1b6fb5"/>
+              </w:rPr>
+            </w:pPr>
+            <w:r>
+              <w:rPr>
+                <w:b w:val="1"/>
+                <w:color w:val="1b6fb5"/>
+                <w:rtl w:val="0"/>
+              </w:rPr>
+              <w:t xml:space="preserve">El idioma de la aplicación será el español.</w:t>
+            </w:r>
+          </w:p>
+        </w:tc>
+        <w:tc>
+          <w:tcPr/>
+          <w:p>
+            <w:pPr>
+              <w:spacing w:after="180" w:before="180" w:lineRule="auto"/>
+              <w:jc w:val="center"/>
+              <w:rPr>
+                <w:color w:val="1b6fb5"/>
               </w:rPr>
             </w:pPr>
             <w:r>
@@ -1325,64 +1150,44 @@
               </w:rPr>
               <w:t xml:space="preserve">Must-have</w:t>
             </w:r>
-            <w:r>
-              <w:rPr>
-                <w:rtl w:val="0"/>
-              </w:rPr>
-            </w:r>
-          </w:p>
-        </w:tc>
-        <w:tc>
-          <w:tcPr/>
-          <w:p>
-            <w:pPr>
-              <w:spacing w:after="180" w:before="180" w:lineRule="auto"/>
-              <w:ind w:left="0" w:firstLine="0"/>
-              <w:jc w:val="center"/>
-              <w:rPr>
-                <w:b w:val="1"/>
-                <w:sz w:val="20"/>
-                <w:szCs w:val="20"/>
-              </w:rPr>
-            </w:pPr>
-            <w:r>
-              <w:rPr>
-                <w:color w:val="1b6fb5"/>
-                <w:rtl w:val="0"/>
-              </w:rPr>
-              <w:t xml:space="preserve">El administrador puede editar, agregar o eliminar propiedades desde su ficha.</w:t>
-            </w:r>
-            <w:r>
-              <w:rPr>
-                <w:rtl w:val="0"/>
-              </w:rPr>
-            </w:r>
-          </w:p>
-        </w:tc>
-        <w:tc>
-          <w:tcPr/>
-          <w:p>
-            <w:pPr>
-              <w:spacing w:after="180" w:before="180" w:lineRule="auto"/>
-              <w:ind w:left="0" w:firstLine="0"/>
-              <w:jc w:val="center"/>
-              <w:rPr>
-                <w:b w:val="1"/>
-                <w:sz w:val="20"/>
-                <w:szCs w:val="20"/>
-              </w:rPr>
-            </w:pPr>
-            <w:r>
-              <w:rPr>
-                <w:color w:val="1b6fb5"/>
-                <w:rtl w:val="0"/>
-              </w:rPr>
-              <w:t xml:space="preserve">Propietarios</w:t>
-            </w:r>
-            <w:r>
-              <w:rPr>
-                <w:rtl w:val="0"/>
-              </w:rPr>
+          </w:p>
+        </w:tc>
+        <w:tc>
+          <w:tcPr/>
+          <w:p>
+            <w:pPr>
+              <w:spacing w:after="180" w:before="180" w:lineRule="auto"/>
+              <w:ind w:left="0" w:firstLine="0"/>
+              <w:jc w:val="center"/>
+              <w:rPr>
+                <w:color w:val="1b6fb5"/>
+              </w:rPr>
+            </w:pPr>
+            <w:r>
+              <w:rPr>
+                <w:color w:val="1b6fb5"/>
+                <w:rtl w:val="0"/>
+              </w:rPr>
+              <w:t xml:space="preserve">Toda la aplicación estará en español.</w:t>
+            </w:r>
+          </w:p>
+        </w:tc>
+        <w:tc>
+          <w:tcPr/>
+          <w:p>
+            <w:pPr>
+              <w:spacing w:after="180" w:before="180" w:lineRule="auto"/>
+              <w:jc w:val="center"/>
+              <w:rPr>
+                <w:color w:val="1b6fb5"/>
+              </w:rPr>
+            </w:pPr>
+            <w:r>
+              <w:rPr>
+                <w:color w:val="1b6fb5"/>
+                <w:rtl w:val="0"/>
+              </w:rPr>
+              <w:t xml:space="preserve">Usuarios finales y propietarios</w:t>
             </w:r>
           </w:p>
         </w:tc>
@@ -1399,9 +1204,7 @@
               <w:spacing w:before="120" w:lineRule="auto"/>
               <w:jc w:val="center"/>
               <w:rPr>
-                <w:b w:val="1"/>
-                <w:sz w:val="20"/>
-                <w:szCs w:val="20"/>
+                <w:color w:val="1b6fb5"/>
               </w:rPr>
             </w:pPr>
             <w:r>
@@ -1411,24 +1214,17 @@
               </w:rPr>
               <w:t xml:space="preserve">RF-06</w:t>
             </w:r>
-            <w:r>
-              <w:rPr>
-                <w:rtl w:val="0"/>
-              </w:rPr>
-            </w:r>
-          </w:p>
-        </w:tc>
-        <w:tc>
-          <w:tcPr/>
-          <w:p>
-            <w:pPr>
-              <w:spacing w:after="180" w:before="180" w:lineRule="auto"/>
-              <w:ind w:left="0" w:firstLine="0"/>
-              <w:jc w:val="center"/>
-              <w:rPr>
-                <w:b w:val="1"/>
-                <w:sz w:val="20"/>
-                <w:szCs w:val="20"/>
+          </w:p>
+        </w:tc>
+        <w:tc>
+          <w:tcPr/>
+          <w:p>
+            <w:pPr>
+              <w:spacing w:after="180" w:before="180" w:lineRule="auto"/>
+              <w:ind w:left="0" w:firstLine="0"/>
+              <w:jc w:val="center"/>
+              <w:rPr>
+                <w:color w:val="1b6fb5"/>
               </w:rPr>
             </w:pPr>
             <w:r>
@@ -1438,58 +1234,43 @@
               </w:rPr>
               <w:t xml:space="preserve">Funcional</w:t>
             </w:r>
-            <w:r>
-              <w:rPr>
-                <w:rtl w:val="0"/>
-              </w:rPr>
-            </w:r>
-          </w:p>
-        </w:tc>
-        <w:tc>
-          <w:tcPr/>
-          <w:p>
-            <w:pPr>
-              <w:spacing w:before="120" w:lineRule="auto"/>
-              <w:jc w:val="center"/>
-              <w:rPr>
-                <w:b w:val="1"/>
-                <w:sz w:val="20"/>
-                <w:szCs w:val="20"/>
-              </w:rPr>
-            </w:pPr>
-            <w:r>
-              <w:rPr>
-                <w:b w:val="1"/>
-                <w:color w:val="1b6fb5"/>
-                <w:rtl w:val="0"/>
-              </w:rPr>
-              <w:t xml:space="preserve">Carrito de Compra (Cesta de Reserva): </w:t>
-            </w:r>
-            <w:r>
-              <w:rPr>
-                <w:color w:val="1b6fb5"/>
-                <w:rtl w:val="0"/>
-              </w:rPr>
-              <w:t xml:space="preserve">La cesta de la compra siempre estará visible y debe permitir al usuario modificar las unidades del pedido.</w:t>
-            </w:r>
-            <w:r>
-              <w:rPr>
-                <w:rtl w:val="0"/>
-              </w:rPr>
-            </w:r>
-          </w:p>
-        </w:tc>
-        <w:tc>
-          <w:tcPr/>
-          <w:p>
-            <w:pPr>
-              <w:spacing w:after="180" w:before="180" w:lineRule="auto"/>
-              <w:ind w:left="0" w:firstLine="0"/>
-              <w:jc w:val="center"/>
-              <w:rPr>
-                <w:b w:val="1"/>
-                <w:sz w:val="20"/>
-                <w:szCs w:val="20"/>
+          </w:p>
+        </w:tc>
+        <w:tc>
+          <w:tcPr/>
+          <w:p>
+            <w:pPr>
+              <w:spacing w:before="120" w:lineRule="auto"/>
+              <w:jc w:val="center"/>
+              <w:rPr>
+                <w:color w:val="1b6fb5"/>
+              </w:rPr>
+            </w:pPr>
+            <w:r>
+              <w:rPr>
+                <w:b w:val="1"/>
+                <w:color w:val="1b6fb5"/>
+                <w:rtl w:val="0"/>
+              </w:rPr>
+              <w:t xml:space="preserve">Disponibilidad de apartamentos:</w:t>
+            </w:r>
+            <w:r>
+              <w:rPr>
+                <w:color w:val="1b6fb5"/>
+                <w:rtl w:val="0"/>
+              </w:rPr>
+              <w:t xml:space="preserve"> Debe mostrarse claramente los periodos de fechas en los que un apartamento no está disponible.</w:t>
+            </w:r>
+          </w:p>
+        </w:tc>
+        <w:tc>
+          <w:tcPr/>
+          <w:p>
+            <w:pPr>
+              <w:spacing w:after="180" w:before="180" w:lineRule="auto"/>
+              <w:jc w:val="center"/>
+              <w:rPr>
+                <w:color w:val="1b6fb5"/>
               </w:rPr>
             </w:pPr>
             <w:r>
@@ -1499,73 +1280,44 @@
               </w:rPr>
               <w:t xml:space="preserve">Must-have</w:t>
             </w:r>
-            <w:r>
-              <w:rPr>
-                <w:rtl w:val="0"/>
-              </w:rPr>
-            </w:r>
-          </w:p>
-        </w:tc>
-        <w:tc>
-          <w:tcPr/>
-          <w:p>
-            <w:pPr>
-              <w:spacing w:after="180" w:before="180" w:lineRule="auto"/>
-              <w:ind w:left="0" w:firstLine="0"/>
-              <w:jc w:val="center"/>
-              <w:rPr>
-                <w:b w:val="1"/>
-                <w:sz w:val="20"/>
-                <w:szCs w:val="20"/>
-              </w:rPr>
-            </w:pPr>
-            <w:r>
-              <w:rPr>
-                <w:color w:val="1b6fb5"/>
-                <w:rtl w:val="0"/>
-              </w:rPr>
-              <w:t xml:space="preserve">El usuario puede añadir reservas al carrito, modificar la cantidad y finalizar el proceso de reserva.</w:t>
-            </w:r>
-            <w:r>
-              <w:rPr>
-                <w:rtl w:val="0"/>
-              </w:rPr>
-            </w:r>
-          </w:p>
-        </w:tc>
-        <w:tc>
-          <w:tcPr/>
-          <w:p>
-            <w:pPr>
-              <w:spacing w:after="180" w:before="180" w:lineRule="auto"/>
-              <w:ind w:left="0" w:firstLine="0"/>
-              <w:jc w:val="center"/>
-              <w:rPr>
-                <w:color w:val="1b6fb5"/>
-              </w:rPr>
-            </w:pPr>
-            <w:r>
-              <w:rPr>
-                <w:color w:val="1b6fb5"/>
-                <w:rtl w:val="0"/>
-              </w:rPr>
-              <w:t xml:space="preserve">Usuarios finales</w:t>
-            </w:r>
-          </w:p>
-          <w:p>
-            <w:pPr>
-              <w:spacing w:before="120" w:lineRule="auto"/>
-              <w:jc w:val="center"/>
-              <w:rPr>
-                <w:b w:val="1"/>
-                <w:sz w:val="20"/>
-                <w:szCs w:val="20"/>
-              </w:rPr>
-            </w:pPr>
-            <w:r>
-              <w:rPr>
-                <w:rtl w:val="0"/>
-              </w:rPr>
+          </w:p>
+        </w:tc>
+        <w:tc>
+          <w:tcPr/>
+          <w:p>
+            <w:pPr>
+              <w:spacing w:after="180" w:before="180" w:lineRule="auto"/>
+              <w:ind w:left="0" w:firstLine="0"/>
+              <w:jc w:val="center"/>
+              <w:rPr>
+                <w:color w:val="1b6fb5"/>
+              </w:rPr>
+            </w:pPr>
+            <w:r>
+              <w:rPr>
+                <w:color w:val="1b6fb5"/>
+                <w:rtl w:val="0"/>
+              </w:rPr>
+              <w:t xml:space="preserve">El cliente puede identificar cuándo un piso está disponible o no.</w:t>
+            </w:r>
+          </w:p>
+        </w:tc>
+        <w:tc>
+          <w:tcPr/>
+          <w:p>
+            <w:pPr>
+              <w:spacing w:after="180" w:before="180" w:lineRule="auto"/>
+              <w:jc w:val="center"/>
+              <w:rPr>
+                <w:color w:val="1b6fb5"/>
+              </w:rPr>
+            </w:pPr>
+            <w:r>
+              <w:rPr>
+                <w:color w:val="1b6fb5"/>
+                <w:rtl w:val="0"/>
+              </w:rPr>
+              <w:t xml:space="preserve">Usuarios finales y propietarios</w:t>
             </w:r>
           </w:p>
         </w:tc>
@@ -1646,14 +1398,14 @@
                 <w:color w:val="1b6fb5"/>
                 <w:rtl w:val="0"/>
               </w:rPr>
-              <w:t xml:space="preserve">Métodos de Pago:</w:t>
-            </w:r>
-            <w:r>
-              <w:rPr>
-                <w:color w:val="1b6fb5"/>
-                <w:rtl w:val="0"/>
-              </w:rPr>
-              <w:t xml:space="preserve"> El sistema debe permitir múltiples métodos de pago.</w:t>
+              <w:t xml:space="preserve">Catálogo de Pisos Turísticos: </w:t>
+            </w:r>
+            <w:r>
+              <w:rPr>
+                <w:color w:val="1b6fb5"/>
+                <w:rtl w:val="0"/>
+              </w:rPr>
+              <w:t xml:space="preserve">Los productos del catálogo estarán organizados por categorías.</w:t>
             </w:r>
             <w:r>
               <w:rPr>
@@ -1707,39 +1459,31 @@
                 <w:color w:val="1b6fb5"/>
                 <w:rtl w:val="0"/>
               </w:rPr>
-              <w:t xml:space="preserve">Los usuarios pueden realizar pagos con tarjeta o a través de una pasarela de pago segura.</w:t>
-            </w:r>
-            <w:r>
-              <w:rPr>
-                <w:rtl w:val="0"/>
-              </w:rPr>
-            </w:r>
-          </w:p>
-        </w:tc>
-        <w:tc>
-          <w:tcPr/>
-          <w:p>
-            <w:pPr>
-              <w:spacing w:after="180" w:before="180" w:lineRule="auto"/>
-              <w:ind w:left="0" w:firstLine="0"/>
-              <w:jc w:val="center"/>
-              <w:rPr>
-                <w:b w:val="1"/>
-                <w:sz w:val="20"/>
-                <w:szCs w:val="20"/>
-              </w:rPr>
-            </w:pPr>
-            <w:r>
-              <w:rPr>
-                <w:color w:val="1b6fb5"/>
-                <w:rtl w:val="0"/>
-              </w:rPr>
-              <w:t xml:space="preserve">Usuarios finales </w:t>
-            </w:r>
-            <w:r>
-              <w:rPr>
-                <w:rtl w:val="0"/>
-              </w:rPr>
+              <w:t xml:space="preserve">El catálogo muestra los pisos disponibles con filtros por ubicación, precio, fechas, entre otros.</w:t>
+            </w:r>
+            <w:r>
+              <w:rPr>
+                <w:rtl w:val="0"/>
+              </w:rPr>
+            </w:r>
+          </w:p>
+        </w:tc>
+        <w:tc>
+          <w:tcPr/>
+          <w:p>
+            <w:pPr>
+              <w:spacing w:after="180" w:before="180" w:lineRule="auto"/>
+              <w:jc w:val="center"/>
+              <w:rPr>
+                <w:color w:val="1b6fb5"/>
+              </w:rPr>
+            </w:pPr>
+            <w:r>
+              <w:rPr>
+                <w:color w:val="1b6fb5"/>
+                <w:rtl w:val="0"/>
+              </w:rPr>
+              <w:t xml:space="preserve">Usuarios finales y propietarios</w:t>
             </w:r>
           </w:p>
         </w:tc>
@@ -1756,9 +1500,7 @@
               <w:spacing w:before="120" w:lineRule="auto"/>
               <w:jc w:val="center"/>
               <w:rPr>
-                <w:b w:val="1"/>
-                <w:sz w:val="20"/>
-                <w:szCs w:val="20"/>
+                <w:color w:val="1b6fb5"/>
               </w:rPr>
             </w:pPr>
             <w:r>
@@ -1768,24 +1510,17 @@
               </w:rPr>
               <w:t xml:space="preserve">RF-08</w:t>
             </w:r>
-            <w:r>
-              <w:rPr>
-                <w:rtl w:val="0"/>
-              </w:rPr>
-            </w:r>
-          </w:p>
-        </w:tc>
-        <w:tc>
-          <w:tcPr/>
-          <w:p>
-            <w:pPr>
-              <w:spacing w:after="180" w:before="180" w:lineRule="auto"/>
-              <w:ind w:left="0" w:firstLine="0"/>
-              <w:jc w:val="center"/>
-              <w:rPr>
-                <w:b w:val="1"/>
-                <w:sz w:val="20"/>
-                <w:szCs w:val="20"/>
+          </w:p>
+        </w:tc>
+        <w:tc>
+          <w:tcPr/>
+          <w:p>
+            <w:pPr>
+              <w:spacing w:after="180" w:before="180" w:lineRule="auto"/>
+              <w:ind w:left="0" w:firstLine="0"/>
+              <w:jc w:val="center"/>
+              <w:rPr>
+                <w:color w:val="1b6fb5"/>
               </w:rPr>
             </w:pPr>
             <w:r>
@@ -1795,58 +1530,44 @@
               </w:rPr>
               <w:t xml:space="preserve">Funcional</w:t>
             </w:r>
-            <w:r>
-              <w:rPr>
-                <w:rtl w:val="0"/>
-              </w:rPr>
-            </w:r>
-          </w:p>
-        </w:tc>
-        <w:tc>
-          <w:tcPr/>
-          <w:p>
-            <w:pPr>
-              <w:spacing w:before="120" w:lineRule="auto"/>
-              <w:jc w:val="center"/>
-              <w:rPr>
-                <w:b w:val="1"/>
-                <w:sz w:val="20"/>
-                <w:szCs w:val="20"/>
-              </w:rPr>
-            </w:pPr>
-            <w:r>
-              <w:rPr>
-                <w:b w:val="1"/>
-                <w:color w:val="1b6fb5"/>
-                <w:rtl w:val="0"/>
-              </w:rPr>
-              <w:t xml:space="preserve">Gestión de Ventas (Reservas) para el Administrador: </w:t>
-            </w:r>
-            <w:r>
-              <w:rPr>
-                <w:color w:val="1b6fb5"/>
-                <w:rtl w:val="0"/>
-              </w:rPr>
-              <w:t xml:space="preserve">Los administradores deben poder gestionar las reservas.</w:t>
-            </w:r>
-            <w:r>
-              <w:rPr>
-                <w:rtl w:val="0"/>
-              </w:rPr>
-            </w:r>
-          </w:p>
-        </w:tc>
-        <w:tc>
-          <w:tcPr/>
-          <w:p>
-            <w:pPr>
-              <w:spacing w:after="180" w:before="180" w:lineRule="auto"/>
-              <w:ind w:left="0" w:firstLine="0"/>
-              <w:jc w:val="center"/>
-              <w:rPr>
-                <w:b w:val="1"/>
-                <w:sz w:val="20"/>
-                <w:szCs w:val="20"/>
+          </w:p>
+        </w:tc>
+        <w:tc>
+          <w:tcPr/>
+          <w:p>
+            <w:pPr>
+              <w:spacing w:before="120" w:lineRule="auto"/>
+              <w:jc w:val="center"/>
+              <w:rPr>
+                <w:color w:val="1b6fb5"/>
+              </w:rPr>
+            </w:pPr>
+            <w:r>
+              <w:rPr>
+                <w:b w:val="1"/>
+                <w:color w:val="1b6fb5"/>
+                <w:rtl w:val="0"/>
+              </w:rPr>
+              <w:t xml:space="preserve">Búsqueda de pisos turísticos: </w:t>
+            </w:r>
+            <w:r>
+              <w:rPr>
+                <w:color w:val="1b6fb5"/>
+                <w:rtl w:val="0"/>
+              </w:rPr>
+              <w:t xml:space="preserve">El usuario podrá buscar pisos por nombre, ubicación y fechas.</w:t>
+            </w:r>
+          </w:p>
+        </w:tc>
+        <w:tc>
+          <w:tcPr/>
+          <w:p>
+            <w:pPr>
+              <w:spacing w:after="180" w:before="180" w:lineRule="auto"/>
+              <w:ind w:left="0" w:firstLine="0"/>
+              <w:jc w:val="center"/>
+              <w:rPr>
+                <w:color w:val="1b6fb5"/>
               </w:rPr>
             </w:pPr>
             <w:r>
@@ -1856,69 +1577,47 @@
               </w:rPr>
               <w:t xml:space="preserve">Must-have</w:t>
             </w:r>
-            <w:r>
-              <w:rPr>
-                <w:rtl w:val="0"/>
-              </w:rPr>
-            </w:r>
-          </w:p>
-        </w:tc>
-        <w:tc>
-          <w:tcPr/>
-          <w:p>
-            <w:pPr>
-              <w:spacing w:after="180" w:before="180" w:lineRule="auto"/>
-              <w:ind w:left="0" w:firstLine="0"/>
-              <w:jc w:val="center"/>
-              <w:rPr>
-                <w:b w:val="1"/>
-                <w:sz w:val="20"/>
-                <w:szCs w:val="20"/>
-              </w:rPr>
-            </w:pPr>
-            <w:r>
-              <w:rPr>
-                <w:color w:val="1b6fb5"/>
-                <w:rtl w:val="0"/>
-              </w:rPr>
-              <w:t xml:space="preserve">Los administradores pueden ver y gestionar las reservas de los clientes.</w:t>
-            </w:r>
-            <w:r>
-              <w:rPr>
-                <w:rtl w:val="0"/>
-              </w:rPr>
-            </w:r>
-          </w:p>
-        </w:tc>
-        <w:tc>
-          <w:tcPr/>
-          <w:p>
-            <w:pPr>
-              <w:spacing w:after="180" w:before="180" w:lineRule="auto"/>
-              <w:ind w:left="0" w:firstLine="0"/>
-              <w:jc w:val="center"/>
-              <w:rPr>
-                <w:color w:val="1b6fb5"/>
-              </w:rPr>
-            </w:pPr>
-            <w:r>
-              <w:rPr>
-                <w:color w:val="1b6fb5"/>
-                <w:rtl w:val="0"/>
-              </w:rPr>
-              <w:t xml:space="preserve">Administradores, propietarios</w:t>
-            </w:r>
-          </w:p>
-          <w:p>
-            <w:pPr>
-              <w:spacing w:before="120" w:lineRule="auto"/>
-              <w:jc w:val="center"/>
-              <w:rPr>
-                <w:b w:val="1"/>
-                <w:sz w:val="20"/>
-                <w:szCs w:val="20"/>
-              </w:rPr>
-            </w:pPr>
+          </w:p>
+        </w:tc>
+        <w:tc>
+          <w:tcPr/>
+          <w:p>
+            <w:pPr>
+              <w:spacing w:after="180" w:before="180" w:lineRule="auto"/>
+              <w:ind w:left="0" w:firstLine="0"/>
+              <w:jc w:val="center"/>
+              <w:rPr>
+                <w:color w:val="1b6fb5"/>
+              </w:rPr>
+            </w:pPr>
+            <w:r>
+              <w:rPr>
+                <w:color w:val="1b6fb5"/>
+                <w:rtl w:val="0"/>
+              </w:rPr>
+              <w:t xml:space="preserve">El usuario puede buscar pisos a través de una barra de búsqueda con parámetros específicos.</w:t>
+            </w:r>
+          </w:p>
+        </w:tc>
+        <w:tc>
+          <w:tcPr/>
+          <w:p>
+            <w:pPr>
+              <w:spacing w:after="180" w:before="180" w:lineRule="auto"/>
+              <w:jc w:val="center"/>
+              <w:rPr>
+                <w:b w:val="1"/>
+                <w:sz w:val="20"/>
+                <w:szCs w:val="20"/>
+              </w:rPr>
+            </w:pPr>
+            <w:r>
+              <w:rPr>
+                <w:color w:val="1b6fb5"/>
+                <w:rtl w:val="0"/>
+              </w:rPr>
+              <w:t xml:space="preserve">Usuarios finales </w:t>
+            </w:r>
             <w:r>
               <w:rPr>
                 <w:rtl w:val="0"/>
@@ -2003,95 +1702,95 @@
                 <w:color w:val="1b6fb5"/>
                 <w:rtl w:val="0"/>
               </w:rPr>
-              <w:t xml:space="preserve">Gestión de Clientes para el Administrador: </w:t>
-            </w:r>
-            <w:r>
-              <w:rPr>
-                <w:color w:val="1b6fb5"/>
-                <w:rtl w:val="0"/>
-              </w:rPr>
-              <w:t xml:space="preserve"> El administrador debe poder gestionar las cuentas de los clientes.</w:t>
-            </w:r>
-            <w:r>
-              <w:rPr>
-                <w:rtl w:val="0"/>
-              </w:rPr>
-            </w:r>
-          </w:p>
-        </w:tc>
-        <w:tc>
-          <w:tcPr/>
-          <w:p>
-            <w:pPr>
-              <w:spacing w:after="180" w:before="180" w:lineRule="auto"/>
-              <w:ind w:left="0" w:firstLine="0"/>
-              <w:jc w:val="center"/>
-              <w:rPr>
-                <w:b w:val="1"/>
-                <w:sz w:val="20"/>
-                <w:szCs w:val="20"/>
-              </w:rPr>
-            </w:pPr>
-            <w:r>
-              <w:rPr>
-                <w:color w:val="1b6fb5"/>
-                <w:rtl w:val="0"/>
-              </w:rPr>
-              <w:t xml:space="preserve">Should-have</w:t>
-            </w:r>
-            <w:r>
-              <w:rPr>
-                <w:rtl w:val="0"/>
-              </w:rPr>
-            </w:r>
-          </w:p>
-        </w:tc>
-        <w:tc>
-          <w:tcPr/>
-          <w:p>
-            <w:pPr>
-              <w:spacing w:after="180" w:before="180" w:lineRule="auto"/>
-              <w:ind w:left="0" w:firstLine="0"/>
-              <w:jc w:val="center"/>
-              <w:rPr>
-                <w:b w:val="1"/>
-                <w:sz w:val="20"/>
-                <w:szCs w:val="20"/>
-              </w:rPr>
-            </w:pPr>
-            <w:r>
-              <w:rPr>
-                <w:color w:val="1b6fb5"/>
-                <w:rtl w:val="0"/>
-              </w:rPr>
-              <w:t xml:space="preserve">Los administradores pueden ver y modificar los datos de los clientes.</w:t>
-            </w:r>
-            <w:r>
-              <w:rPr>
-                <w:rtl w:val="0"/>
-              </w:rPr>
-            </w:r>
-          </w:p>
-        </w:tc>
-        <w:tc>
-          <w:tcPr/>
-          <w:p>
-            <w:pPr>
-              <w:spacing w:after="180" w:before="180" w:lineRule="auto"/>
-              <w:ind w:left="0" w:firstLine="0"/>
-              <w:jc w:val="center"/>
-              <w:rPr>
-                <w:b w:val="1"/>
-                <w:sz w:val="20"/>
-                <w:szCs w:val="20"/>
-              </w:rPr>
-            </w:pPr>
-            <w:r>
-              <w:rPr>
-                <w:color w:val="1b6fb5"/>
-                <w:rtl w:val="0"/>
-              </w:rPr>
-              <w:t xml:space="preserve">Administradores</w:t>
+              <w:t xml:space="preserve">Ficha de Piso Turístico: </w:t>
+            </w:r>
+            <w:r>
+              <w:rPr>
+                <w:color w:val="1b6fb5"/>
+                <w:rtl w:val="0"/>
+              </w:rPr>
+              <w:t xml:space="preserve">Cada piso dispondrá de una ficha con información y una sola imagen del apartamento</w:t>
+            </w:r>
+            <w:r>
+              <w:rPr>
+                <w:rtl w:val="0"/>
+              </w:rPr>
+            </w:r>
+          </w:p>
+        </w:tc>
+        <w:tc>
+          <w:tcPr/>
+          <w:p>
+            <w:pPr>
+              <w:spacing w:after="180" w:before="180" w:lineRule="auto"/>
+              <w:ind w:left="0" w:firstLine="0"/>
+              <w:jc w:val="center"/>
+              <w:rPr>
+                <w:b w:val="1"/>
+                <w:sz w:val="20"/>
+                <w:szCs w:val="20"/>
+              </w:rPr>
+            </w:pPr>
+            <w:r>
+              <w:rPr>
+                <w:color w:val="1b6fb5"/>
+                <w:rtl w:val="0"/>
+              </w:rPr>
+              <w:t xml:space="preserve">Must-have</w:t>
+            </w:r>
+            <w:r>
+              <w:rPr>
+                <w:rtl w:val="0"/>
+              </w:rPr>
+            </w:r>
+          </w:p>
+        </w:tc>
+        <w:tc>
+          <w:tcPr/>
+          <w:p>
+            <w:pPr>
+              <w:spacing w:after="180" w:before="180" w:lineRule="auto"/>
+              <w:ind w:left="0" w:firstLine="0"/>
+              <w:jc w:val="center"/>
+              <w:rPr>
+                <w:b w:val="1"/>
+                <w:sz w:val="20"/>
+                <w:szCs w:val="20"/>
+              </w:rPr>
+            </w:pPr>
+            <w:r>
+              <w:rPr>
+                <w:color w:val="1b6fb5"/>
+                <w:rtl w:val="0"/>
+              </w:rPr>
+              <w:t xml:space="preserve">El usuario puede ver una ficha con detalles como precio, descripción y disponibilidad.</w:t>
+            </w:r>
+            <w:r>
+              <w:rPr>
+                <w:rtl w:val="0"/>
+              </w:rPr>
+            </w:r>
+          </w:p>
+        </w:tc>
+        <w:tc>
+          <w:tcPr/>
+          <w:p>
+            <w:pPr>
+              <w:spacing w:after="180" w:before="180" w:lineRule="auto"/>
+              <w:ind w:left="0" w:firstLine="0"/>
+              <w:jc w:val="center"/>
+              <w:rPr>
+                <w:b w:val="1"/>
+                <w:sz w:val="20"/>
+                <w:szCs w:val="20"/>
+              </w:rPr>
+            </w:pPr>
+            <w:r>
+              <w:rPr>
+                <w:color w:val="1b6fb5"/>
+                <w:rtl w:val="0"/>
+              </w:rPr>
+              <w:t xml:space="preserve">Usuarios finales </w:t>
             </w:r>
             <w:r>
               <w:rPr>
@@ -2166,26 +1865,32 @@
               <w:spacing w:before="120" w:lineRule="auto"/>
               <w:jc w:val="center"/>
               <w:rPr>
-                <w:b w:val="1"/>
-                <w:sz w:val="20"/>
-                <w:szCs w:val="20"/>
-              </w:rPr>
-            </w:pPr>
-            <w:r>
-              <w:rPr>
-                <w:b w:val="1"/>
-                <w:color w:val="1b6fb5"/>
-                <w:rtl w:val="0"/>
-              </w:rPr>
-              <w:t xml:space="preserve">Buscador de Pisos Turísticos por Criterios: </w:t>
-            </w:r>
-            <w:r>
-              <w:rPr>
-                <w:color w:val="1b6fb5"/>
-                <w:rtl w:val="0"/>
-              </w:rPr>
-              <w:t xml:space="preserve">Búsqueda por nombre, título o departamento.</w:t>
-            </w:r>
+                <w:color w:val="4a86e8"/>
+              </w:rPr>
+            </w:pPr>
+            <w:r>
+              <w:rPr>
+                <w:color w:val="1b6fb5"/>
+                <w:rtl w:val="0"/>
+              </w:rPr>
+              <w:t xml:space="preserve">Reservas de los clientes: Los clientes deben poder reservar un apartamento para una fecha determinada desde el catálogo.</w:t>
+            </w:r>
+            <w:r>
+              <w:rPr>
+                <w:color w:val="4a86e8"/>
+                <w:rtl w:val="0"/>
+              </w:rPr>
+              <w:tab/>
+            </w:r>
+          </w:p>
+          <w:p>
+            <w:pPr>
+              <w:spacing w:before="120" w:lineRule="auto"/>
+              <w:jc w:val="center"/>
+              <w:rPr>
+                <w:color w:val="4a86e8"/>
+              </w:rPr>
+            </w:pPr>
             <w:r>
               <w:rPr>
                 <w:rtl w:val="0"/>
@@ -2238,35 +1943,44 @@
                 <w:color w:val="1b6fb5"/>
                 <w:rtl w:val="0"/>
               </w:rPr>
-              <w:t xml:space="preserve">El usuario puede buscar propiedades por ubicación, fecha y precio.</w:t>
-            </w:r>
-            <w:r>
-              <w:rPr>
-                <w:rtl w:val="0"/>
-              </w:rPr>
-            </w:r>
-          </w:p>
-        </w:tc>
-        <w:tc>
-          <w:tcPr/>
-          <w:p>
-            <w:pPr>
-              <w:spacing w:after="180" w:before="180" w:lineRule="auto"/>
-              <w:ind w:left="0" w:firstLine="0"/>
-              <w:jc w:val="center"/>
-              <w:rPr>
-                <w:b w:val="1"/>
-                <w:sz w:val="20"/>
-                <w:szCs w:val="20"/>
-              </w:rPr>
-            </w:pPr>
-            <w:r>
-              <w:rPr>
-                <w:color w:val="1b6fb5"/>
-                <w:rtl w:val="0"/>
-              </w:rPr>
-              <w:t xml:space="preserve">Usuarios finales </w:t>
-            </w:r>
+              <w:t xml:space="preserve">El usuario puede reservar apartamentos.</w:t>
+            </w:r>
+            <w:r>
+              <w:rPr>
+                <w:rtl w:val="0"/>
+              </w:rPr>
+            </w:r>
+          </w:p>
+        </w:tc>
+        <w:tc>
+          <w:tcPr/>
+          <w:p>
+            <w:pPr>
+              <w:spacing w:after="180" w:before="180" w:lineRule="auto"/>
+              <w:ind w:left="0" w:firstLine="0"/>
+              <w:jc w:val="center"/>
+              <w:rPr>
+                <w:color w:val="1b6fb5"/>
+              </w:rPr>
+            </w:pPr>
+            <w:r>
+              <w:rPr>
+                <w:color w:val="1b6fb5"/>
+                <w:rtl w:val="0"/>
+              </w:rPr>
+              <w:t xml:space="preserve">Usuarios finales</w:t>
+            </w:r>
+          </w:p>
+          <w:p>
+            <w:pPr>
+              <w:spacing w:before="120" w:lineRule="auto"/>
+              <w:jc w:val="center"/>
+              <w:rPr>
+                <w:b w:val="1"/>
+                <w:sz w:val="20"/>
+                <w:szCs w:val="20"/>
+              </w:rPr>
+            </w:pPr>
             <w:r>
               <w:rPr>
                 <w:rtl w:val="0"/>
@@ -2351,96 +2065,105 @@
                 <w:color w:val="1b6fb5"/>
                 <w:rtl w:val="0"/>
               </w:rPr>
-              <w:t xml:space="preserve">Seguimiento de Reservas por ID de Pedido: </w:t>
-            </w:r>
-            <w:r>
-              <w:rPr>
-                <w:color w:val="1b6fb5"/>
-                <w:rtl w:val="0"/>
-              </w:rPr>
-              <w:t xml:space="preserve"> El cliente tiene acceso directo al seguimiento de su pedido (reserva).</w:t>
-            </w:r>
-            <w:r>
-              <w:rPr>
-                <w:rtl w:val="0"/>
-              </w:rPr>
-            </w:r>
-          </w:p>
-        </w:tc>
-        <w:tc>
-          <w:tcPr/>
-          <w:p>
-            <w:pPr>
-              <w:spacing w:after="180" w:before="180" w:lineRule="auto"/>
-              <w:ind w:left="0" w:firstLine="0"/>
-              <w:jc w:val="center"/>
-              <w:rPr>
-                <w:b w:val="1"/>
-                <w:sz w:val="20"/>
-                <w:szCs w:val="20"/>
-              </w:rPr>
-            </w:pPr>
-            <w:r>
-              <w:rPr>
-                <w:color w:val="1b6fb5"/>
-                <w:rtl w:val="0"/>
-              </w:rPr>
-              <w:t xml:space="preserve">Should-have</w:t>
-            </w:r>
-            <w:r>
-              <w:rPr>
-                <w:rtl w:val="0"/>
-              </w:rPr>
-            </w:r>
-          </w:p>
-        </w:tc>
-        <w:tc>
-          <w:tcPr/>
-          <w:p>
-            <w:pPr>
-              <w:spacing w:after="180" w:before="180" w:lineRule="auto"/>
-              <w:ind w:left="0" w:firstLine="0"/>
-              <w:jc w:val="center"/>
-              <w:rPr>
-                <w:b w:val="1"/>
-                <w:sz w:val="20"/>
-                <w:szCs w:val="20"/>
-              </w:rPr>
-            </w:pPr>
-            <w:r>
-              <w:rPr>
-                <w:color w:val="1b6fb5"/>
-                <w:rtl w:val="0"/>
-              </w:rPr>
-              <w:t xml:space="preserve">El usuario puede hacer seguimiento de su reserva utilizando el ID proporcionado.</w:t>
-            </w:r>
-            <w:r>
-              <w:rPr>
-                <w:rtl w:val="0"/>
-              </w:rPr>
-            </w:r>
-          </w:p>
-        </w:tc>
-        <w:tc>
-          <w:tcPr/>
-          <w:p>
-            <w:pPr>
-              <w:spacing w:after="180" w:before="180" w:lineRule="auto"/>
-              <w:ind w:left="0" w:firstLine="0"/>
-              <w:jc w:val="center"/>
-              <w:rPr>
-                <w:b w:val="1"/>
-                <w:sz w:val="20"/>
-                <w:szCs w:val="20"/>
-              </w:rPr>
-            </w:pPr>
-            <w:r>
-              <w:rPr>
-                <w:color w:val="1b6fb5"/>
-                <w:rtl w:val="0"/>
-              </w:rPr>
-              <w:t xml:space="preserve">Usuarios finales</w:t>
-            </w:r>
+              <w:t xml:space="preserve">Gestión de reservas para el Administrador: </w:t>
+            </w:r>
+            <w:r>
+              <w:rPr>
+                <w:color w:val="1b6fb5"/>
+                <w:rtl w:val="0"/>
+              </w:rPr>
+              <w:t xml:space="preserve">Los administradores deben poder gestionar las reservas.</w:t>
+            </w:r>
+            <w:r>
+              <w:rPr>
+                <w:rtl w:val="0"/>
+              </w:rPr>
+            </w:r>
+          </w:p>
+        </w:tc>
+        <w:tc>
+          <w:tcPr/>
+          <w:p>
+            <w:pPr>
+              <w:spacing w:after="180" w:before="180" w:lineRule="auto"/>
+              <w:ind w:left="0" w:firstLine="0"/>
+              <w:jc w:val="center"/>
+              <w:rPr>
+                <w:b w:val="1"/>
+                <w:sz w:val="20"/>
+                <w:szCs w:val="20"/>
+              </w:rPr>
+            </w:pPr>
+            <w:r>
+              <w:rPr>
+                <w:color w:val="1b6fb5"/>
+                <w:rtl w:val="0"/>
+              </w:rPr>
+              <w:t xml:space="preserve">Must-have</w:t>
+            </w:r>
+            <w:r>
+              <w:rPr>
+                <w:rtl w:val="0"/>
+              </w:rPr>
+            </w:r>
+          </w:p>
+        </w:tc>
+        <w:tc>
+          <w:tcPr/>
+          <w:p>
+            <w:pPr>
+              <w:spacing w:after="180" w:before="180" w:lineRule="auto"/>
+              <w:ind w:left="0" w:firstLine="0"/>
+              <w:jc w:val="center"/>
+              <w:rPr>
+                <w:b w:val="1"/>
+                <w:sz w:val="20"/>
+                <w:szCs w:val="20"/>
+              </w:rPr>
+            </w:pPr>
+            <w:r>
+              <w:rPr>
+                <w:color w:val="1b6fb5"/>
+                <w:rtl w:val="0"/>
+              </w:rPr>
+              <w:t xml:space="preserve">Los administradores pueden ver y gestionar las reservas de los clientes.</w:t>
+            </w:r>
+            <w:r>
+              <w:rPr>
+                <w:rtl w:val="0"/>
+              </w:rPr>
+            </w:r>
+          </w:p>
+        </w:tc>
+        <w:tc>
+          <w:tcPr/>
+          <w:p>
+            <w:pPr>
+              <w:spacing w:after="180" w:before="180" w:lineRule="auto"/>
+              <w:ind w:left="0" w:firstLine="0"/>
+              <w:jc w:val="center"/>
+              <w:rPr>
+                <w:color w:val="1b6fb5"/>
+              </w:rPr>
+            </w:pPr>
+            <w:r>
+              <w:rPr>
+                <w:color w:val="1b6fb5"/>
+                <w:rtl w:val="0"/>
+              </w:rPr>
+              <w:t xml:space="preserve">Administradores, propietarios</w:t>
+            </w:r>
+          </w:p>
+          <w:p>
+            <w:pPr>
+              <w:spacing w:before="120" w:lineRule="auto"/>
+              <w:jc w:val="center"/>
+              <w:rPr>
+                <w:b w:val="1"/>
+                <w:sz w:val="20"/>
+                <w:szCs w:val="20"/>
+              </w:rPr>
+            </w:pPr>
             <w:r>
               <w:rPr>
                 <w:rtl w:val="0"/>
@@ -2461,9 +2184,7 @@
               <w:spacing w:before="120" w:lineRule="auto"/>
               <w:jc w:val="center"/>
               <w:rPr>
-                <w:b w:val="1"/>
-                <w:sz w:val="20"/>
-                <w:szCs w:val="20"/>
+                <w:color w:val="1b6fb5"/>
               </w:rPr>
             </w:pPr>
             <w:r>
@@ -2473,24 +2194,17 @@
               </w:rPr>
               <w:t xml:space="preserve">RF-12</w:t>
             </w:r>
-            <w:r>
-              <w:rPr>
-                <w:rtl w:val="0"/>
-              </w:rPr>
-            </w:r>
-          </w:p>
-        </w:tc>
-        <w:tc>
-          <w:tcPr/>
-          <w:p>
-            <w:pPr>
-              <w:spacing w:after="180" w:before="180" w:lineRule="auto"/>
-              <w:ind w:left="0" w:firstLine="0"/>
-              <w:jc w:val="center"/>
-              <w:rPr>
-                <w:b w:val="1"/>
-                <w:sz w:val="20"/>
-                <w:szCs w:val="20"/>
+          </w:p>
+        </w:tc>
+        <w:tc>
+          <w:tcPr/>
+          <w:p>
+            <w:pPr>
+              <w:spacing w:after="180" w:before="180" w:lineRule="auto"/>
+              <w:ind w:left="0" w:firstLine="0"/>
+              <w:jc w:val="center"/>
+              <w:rPr>
+                <w:color w:val="1b6fb5"/>
               </w:rPr>
             </w:pPr>
             <w:r>
@@ -2500,81 +2214,44 @@
               </w:rPr>
               <w:t xml:space="preserve">Funcional</w:t>
             </w:r>
-            <w:r>
-              <w:rPr>
-                <w:rtl w:val="0"/>
-              </w:rPr>
-            </w:r>
-          </w:p>
-        </w:tc>
-        <w:tc>
-          <w:tcPr/>
-          <w:p>
-            <w:pPr>
-              <w:spacing w:before="120" w:lineRule="auto"/>
-              <w:jc w:val="center"/>
-              <w:rPr>
-                <w:color w:val="1b6fb5"/>
-              </w:rPr>
-            </w:pPr>
-            <w:r>
-              <w:rPr>
-                <w:b w:val="1"/>
-                <w:color w:val="1b6fb5"/>
-                <w:rtl w:val="0"/>
-              </w:rPr>
-              <w:t xml:space="preserve">Consulta del Estado de las Reservas para el Administrador: </w:t>
-            </w:r>
-            <w:r>
-              <w:rPr>
-                <w:color w:val="1b6fb5"/>
-                <w:rtl w:val="0"/>
-              </w:rPr>
-              <w:t xml:space="preserve">Los administradores deben poder consultar el estado de las reservas.</w:t>
-            </w:r>
-          </w:p>
-          <w:p>
-            <w:pPr>
-              <w:spacing w:before="120" w:lineRule="auto"/>
-              <w:jc w:val="center"/>
-              <w:rPr>
-                <w:color w:val="1b6fb5"/>
-              </w:rPr>
-            </w:pPr>
-            <w:r>
-              <w:rPr>
-                <w:rtl w:val="0"/>
-              </w:rPr>
-            </w:r>
-          </w:p>
-          <w:p>
-            <w:pPr>
-              <w:spacing w:before="120" w:lineRule="auto"/>
-              <w:jc w:val="center"/>
-              <w:rPr>
-                <w:b w:val="1"/>
-                <w:sz w:val="20"/>
-                <w:szCs w:val="20"/>
-              </w:rPr>
-            </w:pPr>
-            <w:r>
-              <w:rPr>
-                <w:rtl w:val="0"/>
-              </w:rPr>
-            </w:r>
-          </w:p>
-        </w:tc>
-        <w:tc>
-          <w:tcPr/>
-          <w:p>
-            <w:pPr>
-              <w:spacing w:after="180" w:before="180" w:lineRule="auto"/>
-              <w:ind w:left="0" w:firstLine="0"/>
-              <w:jc w:val="center"/>
-              <w:rPr>
-                <w:b w:val="1"/>
-                <w:sz w:val="20"/>
-                <w:szCs w:val="20"/>
+          </w:p>
+        </w:tc>
+        <w:tc>
+          <w:tcPr/>
+          <w:p>
+            <w:pPr>
+              <w:spacing w:before="120" w:lineRule="auto"/>
+              <w:jc w:val="center"/>
+              <w:rPr>
+                <w:color w:val="1b6fb5"/>
+              </w:rPr>
+            </w:pPr>
+            <w:r>
+              <w:rPr>
+                <w:b w:val="1"/>
+                <w:color w:val="1b6fb5"/>
+                <w:rtl w:val="0"/>
+              </w:rPr>
+              <w:t xml:space="preserve">Eliminación de cuentas de usuario para los administradores:</w:t>
+            </w:r>
+            <w:r>
+              <w:rPr>
+                <w:color w:val="1b6fb5"/>
+                <w:rtl w:val="0"/>
+              </w:rPr>
+              <w:t xml:space="preserve"> Los administradores podrán eliminar las cuentas de los usuarios de la aplicación.</w:t>
+            </w:r>
+          </w:p>
+        </w:tc>
+        <w:tc>
+          <w:tcPr/>
+          <w:p>
+            <w:pPr>
+              <w:spacing w:after="180" w:before="180" w:lineRule="auto"/>
+              <w:ind w:left="0" w:firstLine="0"/>
+              <w:jc w:val="center"/>
+              <w:rPr>
+                <w:color w:val="1b6fb5"/>
               </w:rPr>
             </w:pPr>
             <w:r>
@@ -2584,60 +2261,42 @@
               </w:rPr>
               <w:t xml:space="preserve">Must-have</w:t>
             </w:r>
-            <w:r>
-              <w:rPr>
-                <w:rtl w:val="0"/>
-              </w:rPr>
-            </w:r>
-          </w:p>
-        </w:tc>
-        <w:tc>
-          <w:tcPr/>
-          <w:p>
-            <w:pPr>
-              <w:spacing w:after="180" w:before="180" w:lineRule="auto"/>
-              <w:ind w:left="0" w:firstLine="0"/>
-              <w:jc w:val="center"/>
-              <w:rPr>
-                <w:color w:val="1b6fb5"/>
-              </w:rPr>
-            </w:pPr>
-            <w:r>
-              <w:rPr>
-                <w:color w:val="1b6fb5"/>
-                <w:rtl w:val="0"/>
-              </w:rPr>
-              <w:t xml:space="preserve">Los administradores pueden consultar el estado de las reservas realizadas.</w:t>
-            </w:r>
-          </w:p>
-          <w:p>
-            <w:pPr>
-              <w:spacing w:before="120" w:lineRule="auto"/>
-              <w:jc w:val="center"/>
-              <w:rPr>
-                <w:b w:val="1"/>
-                <w:sz w:val="20"/>
-                <w:szCs w:val="20"/>
-              </w:rPr>
-            </w:pPr>
-            <w:r>
-              <w:rPr>
-                <w:rtl w:val="0"/>
-              </w:rPr>
-            </w:r>
-          </w:p>
-        </w:tc>
-        <w:tc>
-          <w:tcPr/>
-          <w:p>
-            <w:pPr>
-              <w:spacing w:after="180" w:before="180" w:lineRule="auto"/>
-              <w:ind w:left="0" w:firstLine="0"/>
-              <w:jc w:val="center"/>
-              <w:rPr>
-                <w:b w:val="1"/>
-                <w:sz w:val="20"/>
-                <w:szCs w:val="20"/>
+          </w:p>
+        </w:tc>
+        <w:tc>
+          <w:tcPr/>
+          <w:p>
+            <w:pPr>
+              <w:spacing w:after="180" w:before="180" w:lineRule="auto"/>
+              <w:jc w:val="center"/>
+              <w:rPr>
+                <w:b w:val="1"/>
+                <w:sz w:val="20"/>
+                <w:szCs w:val="20"/>
+              </w:rPr>
+            </w:pPr>
+            <w:r>
+              <w:rPr>
+                <w:color w:val="1b6fb5"/>
+                <w:rtl w:val="0"/>
+              </w:rPr>
+              <w:t xml:space="preserve">Los administradores pueden eliminar las cuentas de los usuarios.</w:t>
+            </w:r>
+            <w:r>
+              <w:rPr>
+                <w:rtl w:val="0"/>
+              </w:rPr>
+            </w:r>
+          </w:p>
+        </w:tc>
+        <w:tc>
+          <w:tcPr/>
+          <w:p>
+            <w:pPr>
+              <w:spacing w:after="180" w:before="180" w:lineRule="auto"/>
+              <w:jc w:val="center"/>
+              <w:rPr>
+                <w:color w:val="1b6fb5"/>
               </w:rPr>
             </w:pPr>
             <w:r>
@@ -2647,10 +2306,1032 @@
               </w:rPr>
               <w:t xml:space="preserve">Administradores</w:t>
             </w:r>
-            <w:r>
-              <w:rPr>
-                <w:rtl w:val="0"/>
-              </w:rPr>
+          </w:p>
+        </w:tc>
+      </w:tr>
+      <w:tr>
+        <w:trPr>
+          <w:cantSplit w:val="0"/>
+          <w:tblHeader w:val="0"/>
+        </w:trPr>
+        <w:tc>
+          <w:tcPr/>
+          <w:p>
+            <w:pPr>
+              <w:spacing w:before="120" w:lineRule="auto"/>
+              <w:jc w:val="center"/>
+              <w:rPr>
+                <w:color w:val="1b6fb5"/>
+              </w:rPr>
+            </w:pPr>
+            <w:r>
+              <w:rPr>
+                <w:color w:val="1b6fb5"/>
+                <w:rtl w:val="0"/>
+              </w:rPr>
+              <w:t xml:space="preserve">RF-13</w:t>
+            </w:r>
+          </w:p>
+        </w:tc>
+        <w:tc>
+          <w:tcPr/>
+          <w:p>
+            <w:pPr>
+              <w:spacing w:after="180" w:before="180" w:lineRule="auto"/>
+              <w:ind w:left="0" w:firstLine="0"/>
+              <w:jc w:val="center"/>
+              <w:rPr>
+                <w:color w:val="1b6fb5"/>
+              </w:rPr>
+            </w:pPr>
+            <w:r>
+              <w:rPr>
+                <w:color w:val="1b6fb5"/>
+                <w:rtl w:val="0"/>
+              </w:rPr>
+              <w:t xml:space="preserve">Funcional</w:t>
+            </w:r>
+          </w:p>
+        </w:tc>
+        <w:tc>
+          <w:tcPr/>
+          <w:p>
+            <w:pPr>
+              <w:spacing w:before="120" w:lineRule="auto"/>
+              <w:jc w:val="center"/>
+              <w:rPr>
+                <w:color w:val="1b6fb5"/>
+              </w:rPr>
+            </w:pPr>
+            <w:r>
+              <w:rPr>
+                <w:b w:val="1"/>
+                <w:color w:val="1b6fb5"/>
+                <w:rtl w:val="0"/>
+              </w:rPr>
+              <w:t xml:space="preserve">Creación de cuentas de usuario para los administradores: </w:t>
+            </w:r>
+            <w:r>
+              <w:rPr>
+                <w:color w:val="1b6fb5"/>
+                <w:rtl w:val="0"/>
+              </w:rPr>
+              <w:t xml:space="preserve">Los administradores podrán crear cuentas de usuario en la aplicación.</w:t>
+            </w:r>
+          </w:p>
+          <w:p>
+            <w:pPr>
+              <w:spacing w:before="120" w:lineRule="auto"/>
+              <w:jc w:val="center"/>
+              <w:rPr>
+                <w:color w:val="1b6fb5"/>
+              </w:rPr>
+            </w:pPr>
+            <w:r>
+              <w:rPr>
+                <w:rtl w:val="0"/>
+              </w:rPr>
+            </w:r>
+          </w:p>
+        </w:tc>
+        <w:tc>
+          <w:tcPr/>
+          <w:p>
+            <w:pPr>
+              <w:spacing w:after="180" w:before="180" w:lineRule="auto"/>
+              <w:jc w:val="center"/>
+              <w:rPr>
+                <w:color w:val="1b6fb5"/>
+              </w:rPr>
+            </w:pPr>
+            <w:r>
+              <w:rPr>
+                <w:color w:val="1b6fb5"/>
+                <w:rtl w:val="0"/>
+              </w:rPr>
+              <w:t xml:space="preserve">Must-have</w:t>
+            </w:r>
+          </w:p>
+        </w:tc>
+        <w:tc>
+          <w:tcPr/>
+          <w:p>
+            <w:pPr>
+              <w:spacing w:after="180" w:before="180" w:lineRule="auto"/>
+              <w:jc w:val="center"/>
+              <w:rPr>
+                <w:b w:val="1"/>
+                <w:sz w:val="20"/>
+                <w:szCs w:val="20"/>
+              </w:rPr>
+            </w:pPr>
+            <w:r>
+              <w:rPr>
+                <w:color w:val="1b6fb5"/>
+                <w:rtl w:val="0"/>
+              </w:rPr>
+              <w:t xml:space="preserve">Los administradores pueden crear cuentas de usuario.</w:t>
+            </w:r>
+            <w:r>
+              <w:rPr>
+                <w:rtl w:val="0"/>
+              </w:rPr>
+            </w:r>
+          </w:p>
+        </w:tc>
+        <w:tc>
+          <w:tcPr/>
+          <w:p>
+            <w:pPr>
+              <w:spacing w:after="180" w:before="180" w:lineRule="auto"/>
+              <w:jc w:val="center"/>
+              <w:rPr>
+                <w:color w:val="1b6fb5"/>
+              </w:rPr>
+            </w:pPr>
+            <w:r>
+              <w:rPr>
+                <w:color w:val="1b6fb5"/>
+                <w:rtl w:val="0"/>
+              </w:rPr>
+              <w:t xml:space="preserve">Administradores</w:t>
+            </w:r>
+          </w:p>
+        </w:tc>
+      </w:tr>
+      <w:tr>
+        <w:trPr>
+          <w:cantSplit w:val="0"/>
+          <w:tblHeader w:val="0"/>
+        </w:trPr>
+        <w:tc>
+          <w:tcPr/>
+          <w:p>
+            <w:pPr>
+              <w:spacing w:before="120" w:lineRule="auto"/>
+              <w:jc w:val="center"/>
+              <w:rPr>
+                <w:color w:val="1b6fb5"/>
+              </w:rPr>
+            </w:pPr>
+            <w:r>
+              <w:rPr>
+                <w:color w:val="1b6fb5"/>
+                <w:rtl w:val="0"/>
+              </w:rPr>
+              <w:t xml:space="preserve">RF-14</w:t>
+            </w:r>
+          </w:p>
+        </w:tc>
+        <w:tc>
+          <w:tcPr/>
+          <w:p>
+            <w:pPr>
+              <w:spacing w:after="180" w:before="180" w:lineRule="auto"/>
+              <w:ind w:left="0" w:firstLine="0"/>
+              <w:jc w:val="center"/>
+              <w:rPr>
+                <w:color w:val="1b6fb5"/>
+              </w:rPr>
+            </w:pPr>
+            <w:r>
+              <w:rPr>
+                <w:color w:val="1b6fb5"/>
+                <w:rtl w:val="0"/>
+              </w:rPr>
+              <w:t xml:space="preserve">Funcional</w:t>
+            </w:r>
+          </w:p>
+        </w:tc>
+        <w:tc>
+          <w:tcPr/>
+          <w:p>
+            <w:pPr>
+              <w:spacing w:before="120" w:lineRule="auto"/>
+              <w:jc w:val="center"/>
+              <w:rPr>
+                <w:color w:val="1b6fb5"/>
+              </w:rPr>
+            </w:pPr>
+            <w:r>
+              <w:rPr>
+                <w:b w:val="1"/>
+                <w:color w:val="1b6fb5"/>
+                <w:rtl w:val="0"/>
+              </w:rPr>
+              <w:t xml:space="preserve">Gestión de las cuentas de usuarios para los administradores:</w:t>
+            </w:r>
+            <w:r>
+              <w:rPr>
+                <w:color w:val="1b6fb5"/>
+                <w:rtl w:val="0"/>
+              </w:rPr>
+              <w:t xml:space="preserve"> Los administradores podrán gestionar y modificar las cuentas de los usuarios en la aplicación.</w:t>
+            </w:r>
+          </w:p>
+          <w:p>
+            <w:pPr>
+              <w:spacing w:before="120" w:lineRule="auto"/>
+              <w:jc w:val="center"/>
+              <w:rPr>
+                <w:color w:val="1b6fb5"/>
+              </w:rPr>
+            </w:pPr>
+            <w:r>
+              <w:rPr>
+                <w:rtl w:val="0"/>
+              </w:rPr>
+            </w:r>
+          </w:p>
+        </w:tc>
+        <w:tc>
+          <w:tcPr/>
+          <w:p>
+            <w:pPr>
+              <w:spacing w:after="180" w:before="180" w:lineRule="auto"/>
+              <w:jc w:val="center"/>
+              <w:rPr>
+                <w:color w:val="1b6fb5"/>
+              </w:rPr>
+            </w:pPr>
+            <w:r>
+              <w:rPr>
+                <w:color w:val="1b6fb5"/>
+                <w:rtl w:val="0"/>
+              </w:rPr>
+              <w:t xml:space="preserve">Must-have</w:t>
+            </w:r>
+          </w:p>
+        </w:tc>
+        <w:tc>
+          <w:tcPr/>
+          <w:p>
+            <w:pPr>
+              <w:spacing w:after="180" w:before="180" w:lineRule="auto"/>
+              <w:jc w:val="center"/>
+              <w:rPr>
+                <w:color w:val="1b6fb5"/>
+              </w:rPr>
+            </w:pPr>
+            <w:r>
+              <w:rPr>
+                <w:color w:val="1b6fb5"/>
+                <w:rtl w:val="0"/>
+              </w:rPr>
+              <w:t xml:space="preserve">Los administradores pueden modificar y gestionar las cuetas de los usuarios.</w:t>
+            </w:r>
+          </w:p>
+        </w:tc>
+        <w:tc>
+          <w:tcPr/>
+          <w:p>
+            <w:pPr>
+              <w:spacing w:after="180" w:before="180" w:lineRule="auto"/>
+              <w:jc w:val="center"/>
+              <w:rPr>
+                <w:color w:val="1b6fb5"/>
+              </w:rPr>
+            </w:pPr>
+            <w:r>
+              <w:rPr>
+                <w:color w:val="1b6fb5"/>
+                <w:rtl w:val="0"/>
+              </w:rPr>
+              <w:t xml:space="preserve">Administradores</w:t>
+            </w:r>
+          </w:p>
+        </w:tc>
+      </w:tr>
+      <w:tr>
+        <w:trPr>
+          <w:cantSplit w:val="0"/>
+          <w:tblHeader w:val="0"/>
+        </w:trPr>
+        <w:tc>
+          <w:tcPr/>
+          <w:p>
+            <w:pPr>
+              <w:spacing w:before="120" w:lineRule="auto"/>
+              <w:jc w:val="center"/>
+              <w:rPr>
+                <w:b w:val="1"/>
+                <w:sz w:val="20"/>
+                <w:szCs w:val="20"/>
+              </w:rPr>
+            </w:pPr>
+            <w:r>
+              <w:rPr>
+                <w:color w:val="1b6fb5"/>
+                <w:rtl w:val="0"/>
+              </w:rPr>
+              <w:t xml:space="preserve">RF-15</w:t>
+            </w:r>
+            <w:r>
+              <w:rPr>
+                <w:rtl w:val="0"/>
+              </w:rPr>
+            </w:r>
+          </w:p>
+        </w:tc>
+        <w:tc>
+          <w:tcPr/>
+          <w:p>
+            <w:pPr>
+              <w:spacing w:after="180" w:before="180" w:lineRule="auto"/>
+              <w:ind w:left="0" w:firstLine="0"/>
+              <w:jc w:val="center"/>
+              <w:rPr>
+                <w:b w:val="1"/>
+                <w:sz w:val="20"/>
+                <w:szCs w:val="20"/>
+              </w:rPr>
+            </w:pPr>
+            <w:r>
+              <w:rPr>
+                <w:color w:val="1b6fb5"/>
+                <w:rtl w:val="0"/>
+              </w:rPr>
+              <w:t xml:space="preserve">Funcional</w:t>
+            </w:r>
+            <w:r>
+              <w:rPr>
+                <w:rtl w:val="0"/>
+              </w:rPr>
+            </w:r>
+          </w:p>
+        </w:tc>
+        <w:tc>
+          <w:tcPr/>
+          <w:p>
+            <w:pPr>
+              <w:spacing w:before="120" w:lineRule="auto"/>
+              <w:jc w:val="center"/>
+              <w:rPr>
+                <w:color w:val="1b6fb5"/>
+              </w:rPr>
+            </w:pPr>
+            <w:r>
+              <w:rPr>
+                <w:b w:val="1"/>
+                <w:color w:val="1b6fb5"/>
+                <w:rtl w:val="0"/>
+              </w:rPr>
+              <w:t xml:space="preserve">Pestaña de reservas: </w:t>
+            </w:r>
+            <w:r>
+              <w:rPr>
+                <w:color w:val="1b6fb5"/>
+                <w:rtl w:val="0"/>
+              </w:rPr>
+              <w:t xml:space="preserve"> El cliente tiene acceso a una pestaña donde podrá visualizar y/o eliminar(si procede) sus reservas.</w:t>
+            </w:r>
+          </w:p>
+          <w:p>
+            <w:pPr>
+              <w:spacing w:before="120" w:lineRule="auto"/>
+              <w:jc w:val="center"/>
+              <w:rPr>
+                <w:color w:val="1b6fb5"/>
+              </w:rPr>
+            </w:pPr>
+            <w:r>
+              <w:rPr>
+                <w:rtl w:val="0"/>
+              </w:rPr>
+            </w:r>
+          </w:p>
+        </w:tc>
+        <w:tc>
+          <w:tcPr/>
+          <w:p>
+            <w:pPr>
+              <w:spacing w:after="180" w:before="180" w:lineRule="auto"/>
+              <w:ind w:left="0" w:firstLine="0"/>
+              <w:jc w:val="center"/>
+              <w:rPr>
+                <w:b w:val="1"/>
+                <w:sz w:val="20"/>
+                <w:szCs w:val="20"/>
+              </w:rPr>
+            </w:pPr>
+            <w:r>
+              <w:rPr>
+                <w:color w:val="1b6fb5"/>
+                <w:rtl w:val="0"/>
+              </w:rPr>
+              <w:t xml:space="preserve">Must-have</w:t>
+            </w:r>
+            <w:r>
+              <w:rPr>
+                <w:rtl w:val="0"/>
+              </w:rPr>
+            </w:r>
+          </w:p>
+        </w:tc>
+        <w:tc>
+          <w:tcPr/>
+          <w:p>
+            <w:pPr>
+              <w:spacing w:after="180" w:before="180" w:lineRule="auto"/>
+              <w:ind w:left="0" w:firstLine="0"/>
+              <w:jc w:val="center"/>
+              <w:rPr>
+                <w:b w:val="1"/>
+                <w:sz w:val="20"/>
+                <w:szCs w:val="20"/>
+              </w:rPr>
+            </w:pPr>
+            <w:r>
+              <w:rPr>
+                <w:color w:val="1b6fb5"/>
+                <w:rtl w:val="0"/>
+              </w:rPr>
+              <w:t xml:space="preserve">El usuario puede visualizar y/o eliminar sus reservas.</w:t>
+            </w:r>
+            <w:r>
+              <w:rPr>
+                <w:rtl w:val="0"/>
+              </w:rPr>
+            </w:r>
+          </w:p>
+        </w:tc>
+        <w:tc>
+          <w:tcPr/>
+          <w:p>
+            <w:pPr>
+              <w:spacing w:after="180" w:before="180" w:lineRule="auto"/>
+              <w:ind w:left="0" w:firstLine="0"/>
+              <w:jc w:val="center"/>
+              <w:rPr>
+                <w:b w:val="1"/>
+                <w:sz w:val="20"/>
+                <w:szCs w:val="20"/>
+              </w:rPr>
+            </w:pPr>
+            <w:r>
+              <w:rPr>
+                <w:color w:val="1b6fb5"/>
+                <w:rtl w:val="0"/>
+              </w:rPr>
+              <w:t xml:space="preserve">Usuarios finales</w:t>
+            </w:r>
+            <w:r>
+              <w:rPr>
+                <w:rtl w:val="0"/>
+              </w:rPr>
+            </w:r>
+          </w:p>
+        </w:tc>
+      </w:tr>
+      <w:tr>
+        <w:trPr>
+          <w:cantSplit w:val="0"/>
+          <w:tblHeader w:val="0"/>
+        </w:trPr>
+        <w:tc>
+          <w:tcPr/>
+          <w:p>
+            <w:pPr>
+              <w:spacing w:before="120" w:lineRule="auto"/>
+              <w:jc w:val="center"/>
+              <w:rPr>
+                <w:color w:val="1b6fb5"/>
+              </w:rPr>
+            </w:pPr>
+            <w:r>
+              <w:rPr>
+                <w:color w:val="1b6fb5"/>
+                <w:rtl w:val="0"/>
+              </w:rPr>
+              <w:t xml:space="preserve">RF-16</w:t>
+            </w:r>
+          </w:p>
+        </w:tc>
+        <w:tc>
+          <w:tcPr/>
+          <w:p>
+            <w:pPr>
+              <w:spacing w:after="180" w:before="180" w:lineRule="auto"/>
+              <w:ind w:left="0" w:firstLine="0"/>
+              <w:jc w:val="center"/>
+              <w:rPr>
+                <w:color w:val="1b6fb5"/>
+              </w:rPr>
+            </w:pPr>
+            <w:r>
+              <w:rPr>
+                <w:color w:val="1b6fb5"/>
+                <w:rtl w:val="0"/>
+              </w:rPr>
+              <w:t xml:space="preserve">Funcional</w:t>
+            </w:r>
+          </w:p>
+        </w:tc>
+        <w:tc>
+          <w:tcPr/>
+          <w:p>
+            <w:pPr>
+              <w:spacing w:before="120" w:lineRule="auto"/>
+              <w:jc w:val="center"/>
+              <w:rPr>
+                <w:color w:val="1b6fb5"/>
+              </w:rPr>
+            </w:pPr>
+            <w:r>
+              <w:rPr>
+                <w:b w:val="1"/>
+                <w:color w:val="1b6fb5"/>
+                <w:rtl w:val="0"/>
+              </w:rPr>
+              <w:t xml:space="preserve">Historial de reservas: </w:t>
+            </w:r>
+            <w:r>
+              <w:rPr>
+                <w:color w:val="1b6fb5"/>
+                <w:rtl w:val="0"/>
+              </w:rPr>
+              <w:t xml:space="preserve">Los usuarios podrán tener acceso a un historial de reservas donde podrán ver sus reservas pasadas.</w:t>
+            </w:r>
+          </w:p>
+          <w:p>
+            <w:pPr>
+              <w:spacing w:before="120" w:lineRule="auto"/>
+              <w:jc w:val="center"/>
+              <w:rPr>
+                <w:color w:val="1b6fb5"/>
+              </w:rPr>
+            </w:pPr>
+            <w:r>
+              <w:rPr>
+                <w:rtl w:val="0"/>
+              </w:rPr>
+            </w:r>
+          </w:p>
+        </w:tc>
+        <w:tc>
+          <w:tcPr/>
+          <w:p>
+            <w:pPr>
+              <w:spacing w:after="180" w:before="180" w:lineRule="auto"/>
+              <w:ind w:left="0" w:firstLine="0"/>
+              <w:jc w:val="center"/>
+              <w:rPr>
+                <w:color w:val="1b6fb5"/>
+              </w:rPr>
+            </w:pPr>
+            <w:r>
+              <w:rPr>
+                <w:color w:val="1b6fb5"/>
+                <w:rtl w:val="0"/>
+              </w:rPr>
+              <w:t xml:space="preserve">Could-have</w:t>
+            </w:r>
+          </w:p>
+        </w:tc>
+        <w:tc>
+          <w:tcPr/>
+          <w:p>
+            <w:pPr>
+              <w:spacing w:after="180" w:before="180" w:lineRule="auto"/>
+              <w:ind w:left="0" w:firstLine="0"/>
+              <w:jc w:val="center"/>
+              <w:rPr>
+                <w:color w:val="1b6fb5"/>
+              </w:rPr>
+            </w:pPr>
+            <w:r>
+              <w:rPr>
+                <w:color w:val="1b6fb5"/>
+                <w:rtl w:val="0"/>
+              </w:rPr>
+              <w:t xml:space="preserve">El usuario podrá visualizar sus reservas pasadas.</w:t>
+            </w:r>
+          </w:p>
+        </w:tc>
+        <w:tc>
+          <w:tcPr/>
+          <w:p>
+            <w:pPr>
+              <w:spacing w:after="180" w:before="180" w:lineRule="auto"/>
+              <w:jc w:val="center"/>
+              <w:rPr>
+                <w:color w:val="1b6fb5"/>
+              </w:rPr>
+            </w:pPr>
+            <w:r>
+              <w:rPr>
+                <w:color w:val="1b6fb5"/>
+                <w:rtl w:val="0"/>
+              </w:rPr>
+              <w:t xml:space="preserve">Usuarios finales</w:t>
+            </w:r>
+          </w:p>
+        </w:tc>
+      </w:tr>
+      <w:tr>
+        <w:trPr>
+          <w:cantSplit w:val="0"/>
+          <w:tblHeader w:val="0"/>
+        </w:trPr>
+        <w:tc>
+          <w:tcPr/>
+          <w:p>
+            <w:pPr>
+              <w:spacing w:before="120" w:lineRule="auto"/>
+              <w:jc w:val="center"/>
+              <w:rPr>
+                <w:color w:val="1b6fb5"/>
+              </w:rPr>
+            </w:pPr>
+            <w:r>
+              <w:rPr>
+                <w:color w:val="1b6fb5"/>
+                <w:rtl w:val="0"/>
+              </w:rPr>
+              <w:t xml:space="preserve">RN-01</w:t>
+            </w:r>
+          </w:p>
+        </w:tc>
+        <w:tc>
+          <w:tcPr/>
+          <w:p>
+            <w:pPr>
+              <w:spacing w:after="180" w:before="180" w:lineRule="auto"/>
+              <w:ind w:left="0" w:firstLine="0"/>
+              <w:jc w:val="center"/>
+              <w:rPr>
+                <w:color w:val="1b6fb5"/>
+              </w:rPr>
+            </w:pPr>
+            <w:r>
+              <w:rPr>
+                <w:color w:val="1b6fb5"/>
+                <w:rtl w:val="0"/>
+              </w:rPr>
+              <w:t xml:space="preserve">Regla de negocio</w:t>
+            </w:r>
+          </w:p>
+        </w:tc>
+        <w:tc>
+          <w:tcPr/>
+          <w:p>
+            <w:pPr>
+              <w:spacing w:before="120" w:lineRule="auto"/>
+              <w:jc w:val="center"/>
+              <w:rPr>
+                <w:color w:val="1b6fb5"/>
+              </w:rPr>
+            </w:pPr>
+            <w:r>
+              <w:rPr>
+                <w:b w:val="1"/>
+                <w:color w:val="1b6fb5"/>
+                <w:rtl w:val="0"/>
+              </w:rPr>
+              <w:t xml:space="preserve">No se podrán reservar dos pisos por el mismo cliente en la misma fecha: </w:t>
+            </w:r>
+            <w:r>
+              <w:rPr>
+                <w:color w:val="1b6fb5"/>
+                <w:rtl w:val="0"/>
+              </w:rPr>
+              <w:t xml:space="preserve">No se permitirá a un cliente reservar un piso para una fecha si ya tiene una reserva para esa fecha.</w:t>
+            </w:r>
+            <w:r>
+              <w:rPr>
+                <w:b w:val="1"/>
+                <w:color w:val="1b6fb5"/>
+                <w:rtl w:val="0"/>
+              </w:rPr>
+              <w:tab/>
+            </w:r>
+            <w:r>
+              <w:rPr>
+                <w:rtl w:val="0"/>
+              </w:rPr>
+            </w:r>
+          </w:p>
+          <w:p>
+            <w:pPr>
+              <w:spacing w:before="120" w:lineRule="auto"/>
+              <w:jc w:val="center"/>
+              <w:rPr>
+                <w:color w:val="1b6fb5"/>
+              </w:rPr>
+            </w:pPr>
+            <w:r>
+              <w:rPr>
+                <w:rtl w:val="0"/>
+              </w:rPr>
+            </w:r>
+          </w:p>
+        </w:tc>
+        <w:tc>
+          <w:tcPr/>
+          <w:p>
+            <w:pPr>
+              <w:spacing w:after="180" w:before="180" w:lineRule="auto"/>
+              <w:jc w:val="center"/>
+              <w:rPr>
+                <w:color w:val="1b6fb5"/>
+              </w:rPr>
+            </w:pPr>
+            <w:r>
+              <w:rPr>
+                <w:color w:val="1b6fb5"/>
+                <w:rtl w:val="0"/>
+              </w:rPr>
+              <w:t xml:space="preserve">Must-have</w:t>
+            </w:r>
+          </w:p>
+        </w:tc>
+        <w:tc>
+          <w:tcPr/>
+          <w:p>
+            <w:pPr>
+              <w:spacing w:after="180" w:before="180" w:lineRule="auto"/>
+              <w:ind w:left="0" w:firstLine="0"/>
+              <w:jc w:val="center"/>
+              <w:rPr>
+                <w:color w:val="1b6fb5"/>
+              </w:rPr>
+            </w:pPr>
+            <w:r>
+              <w:rPr>
+                <w:color w:val="1b6fb5"/>
+                <w:rtl w:val="0"/>
+              </w:rPr>
+              <w:t xml:space="preserve">No se podrán reservar dos pisos en la misma fecha.</w:t>
+            </w:r>
+          </w:p>
+        </w:tc>
+        <w:tc>
+          <w:tcPr/>
+          <w:p>
+            <w:pPr>
+              <w:spacing w:after="180" w:before="180" w:lineRule="auto"/>
+              <w:ind w:left="0" w:firstLine="0"/>
+              <w:jc w:val="center"/>
+              <w:rPr>
+                <w:color w:val="1b6fb5"/>
+              </w:rPr>
+            </w:pPr>
+            <w:r>
+              <w:rPr>
+                <w:color w:val="1b6fb5"/>
+                <w:rtl w:val="0"/>
+              </w:rPr>
+              <w:t xml:space="preserve">Usuarios finales</w:t>
+            </w:r>
+          </w:p>
+        </w:tc>
+      </w:tr>
+      <w:tr>
+        <w:trPr>
+          <w:cantSplit w:val="0"/>
+          <w:tblHeader w:val="0"/>
+        </w:trPr>
+        <w:tc>
+          <w:tcPr/>
+          <w:p>
+            <w:pPr>
+              <w:spacing w:before="120" w:lineRule="auto"/>
+              <w:jc w:val="center"/>
+              <w:rPr>
+                <w:color w:val="1b6fb5"/>
+              </w:rPr>
+            </w:pPr>
+            <w:r>
+              <w:rPr>
+                <w:color w:val="1b6fb5"/>
+                <w:rtl w:val="0"/>
+              </w:rPr>
+              <w:t xml:space="preserve">RN-02</w:t>
+            </w:r>
+          </w:p>
+        </w:tc>
+        <w:tc>
+          <w:tcPr/>
+          <w:p>
+            <w:pPr>
+              <w:spacing w:after="180" w:before="180" w:lineRule="auto"/>
+              <w:ind w:left="0" w:firstLine="0"/>
+              <w:jc w:val="center"/>
+              <w:rPr>
+                <w:color w:val="1b6fb5"/>
+              </w:rPr>
+            </w:pPr>
+            <w:r>
+              <w:rPr>
+                <w:color w:val="1b6fb5"/>
+                <w:rtl w:val="0"/>
+              </w:rPr>
+              <w:t xml:space="preserve">Regla de negocio</w:t>
+            </w:r>
+          </w:p>
+        </w:tc>
+        <w:tc>
+          <w:tcPr/>
+          <w:p>
+            <w:pPr>
+              <w:spacing w:before="120" w:lineRule="auto"/>
+              <w:jc w:val="center"/>
+              <w:rPr>
+                <w:b w:val="1"/>
+                <w:color w:val="1b6fb5"/>
+              </w:rPr>
+            </w:pPr>
+            <w:r>
+              <w:rPr>
+                <w:b w:val="1"/>
+                <w:color w:val="1b6fb5"/>
+                <w:rtl w:val="0"/>
+              </w:rPr>
+              <w:t xml:space="preserve">Un apartamento no podrá ser alquilado por dos clientes en las mismas fechas.</w:t>
+            </w:r>
+          </w:p>
+        </w:tc>
+        <w:tc>
+          <w:tcPr/>
+          <w:p>
+            <w:pPr>
+              <w:spacing w:after="180" w:before="180" w:lineRule="auto"/>
+              <w:jc w:val="center"/>
+              <w:rPr>
+                <w:color w:val="1b6fb5"/>
+              </w:rPr>
+            </w:pPr>
+            <w:r>
+              <w:rPr>
+                <w:color w:val="1b6fb5"/>
+                <w:rtl w:val="0"/>
+              </w:rPr>
+              <w:t xml:space="preserve">Must-have</w:t>
+            </w:r>
+          </w:p>
+        </w:tc>
+        <w:tc>
+          <w:tcPr/>
+          <w:p>
+            <w:pPr>
+              <w:spacing w:after="180" w:before="180" w:lineRule="auto"/>
+              <w:ind w:left="0" w:firstLine="0"/>
+              <w:jc w:val="center"/>
+              <w:rPr>
+                <w:color w:val="1b6fb5"/>
+              </w:rPr>
+            </w:pPr>
+            <w:r>
+              <w:rPr>
+                <w:color w:val="1b6fb5"/>
+                <w:rtl w:val="0"/>
+              </w:rPr>
+              <w:t xml:space="preserve">Si el apartamento ya está reservado para una fecha, no podrá ser reservado por otro cliente.</w:t>
+              <w:tab/>
+            </w:r>
+          </w:p>
+        </w:tc>
+        <w:tc>
+          <w:tcPr/>
+          <w:p>
+            <w:pPr>
+              <w:spacing w:after="180" w:before="180" w:lineRule="auto"/>
+              <w:jc w:val="center"/>
+              <w:rPr>
+                <w:color w:val="1b6fb5"/>
+              </w:rPr>
+            </w:pPr>
+            <w:r>
+              <w:rPr>
+                <w:color w:val="1b6fb5"/>
+                <w:rtl w:val="0"/>
+              </w:rPr>
+              <w:t xml:space="preserve">Usuarios finales</w:t>
+            </w:r>
+          </w:p>
+        </w:tc>
+      </w:tr>
+      <w:tr>
+        <w:trPr>
+          <w:cantSplit w:val="0"/>
+          <w:tblHeader w:val="0"/>
+        </w:trPr>
+        <w:tc>
+          <w:tcPr/>
+          <w:p>
+            <w:pPr>
+              <w:spacing w:before="120" w:lineRule="auto"/>
+              <w:jc w:val="center"/>
+              <w:rPr>
+                <w:color w:val="1b6fb5"/>
+              </w:rPr>
+            </w:pPr>
+            <w:r>
+              <w:rPr>
+                <w:color w:val="1b6fb5"/>
+                <w:rtl w:val="0"/>
+              </w:rPr>
+              <w:t xml:space="preserve">RN-03</w:t>
+            </w:r>
+          </w:p>
+        </w:tc>
+        <w:tc>
+          <w:tcPr/>
+          <w:p>
+            <w:pPr>
+              <w:spacing w:after="180" w:before="180" w:lineRule="auto"/>
+              <w:ind w:left="0" w:firstLine="0"/>
+              <w:jc w:val="center"/>
+              <w:rPr>
+                <w:color w:val="1b6fb5"/>
+              </w:rPr>
+            </w:pPr>
+            <w:r>
+              <w:rPr>
+                <w:color w:val="1b6fb5"/>
+                <w:rtl w:val="0"/>
+              </w:rPr>
+              <w:t xml:space="preserve">Regla de negocio</w:t>
+            </w:r>
+          </w:p>
+        </w:tc>
+        <w:tc>
+          <w:tcPr/>
+          <w:p>
+            <w:pPr>
+              <w:spacing w:before="120" w:lineRule="auto"/>
+              <w:jc w:val="center"/>
+              <w:rPr>
+                <w:b w:val="1"/>
+                <w:color w:val="1b6fb5"/>
+              </w:rPr>
+            </w:pPr>
+            <w:r>
+              <w:rPr>
+                <w:b w:val="1"/>
+                <w:color w:val="1b6fb5"/>
+                <w:rtl w:val="0"/>
+              </w:rPr>
+              <w:t xml:space="preserve">Sólo se podrá cancelar la reserva con más de  una semana de antelación.</w:t>
+            </w:r>
+          </w:p>
+        </w:tc>
+        <w:tc>
+          <w:tcPr/>
+          <w:p>
+            <w:pPr>
+              <w:spacing w:after="180" w:before="180" w:lineRule="auto"/>
+              <w:jc w:val="center"/>
+              <w:rPr>
+                <w:color w:val="1b6fb5"/>
+              </w:rPr>
+            </w:pPr>
+            <w:r>
+              <w:rPr>
+                <w:color w:val="1b6fb5"/>
+                <w:rtl w:val="0"/>
+              </w:rPr>
+              <w:t xml:space="preserve">Must-have</w:t>
+            </w:r>
+          </w:p>
+        </w:tc>
+        <w:tc>
+          <w:tcPr/>
+          <w:p>
+            <w:pPr>
+              <w:spacing w:after="180" w:before="180" w:lineRule="auto"/>
+              <w:ind w:left="0" w:firstLine="0"/>
+              <w:jc w:val="center"/>
+              <w:rPr>
+                <w:color w:val="1b6fb5"/>
+              </w:rPr>
+            </w:pPr>
+            <w:r>
+              <w:rPr>
+                <w:color w:val="1b6fb5"/>
+                <w:rtl w:val="0"/>
+              </w:rPr>
+              <w:t xml:space="preserve">Si queda menos de una semana para la fecha de entrada, no se podrá cancelar la reserva.</w:t>
+              <w:tab/>
+            </w:r>
+          </w:p>
+        </w:tc>
+        <w:tc>
+          <w:tcPr/>
+          <w:p>
+            <w:pPr>
+              <w:spacing w:after="180" w:before="180" w:lineRule="auto"/>
+              <w:jc w:val="center"/>
+              <w:rPr>
+                <w:color w:val="1b6fb5"/>
+              </w:rPr>
+            </w:pPr>
+            <w:r>
+              <w:rPr>
+                <w:color w:val="1b6fb5"/>
+                <w:rtl w:val="0"/>
+              </w:rPr>
+              <w:t xml:space="preserve">Usuario finales</w:t>
             </w:r>
           </w:p>
         </w:tc>

</xml_diff>